<commit_message>
Added Cost Analysis Breakdown
</commit_message>
<xml_diff>
--- a/Design_Architecture_Specification.docx
+++ b/Design_Architecture_Specification.docx
@@ -16343,6 +16343,7 @@
         <w:t xml:space="preserve"> </w:t>
       </w:r>
     </w:p>
+    <w:p/>
     <w:p>
       <w:pPr>
         <w:pStyle w:val="ListParagraph"/>
@@ -16364,6 +16365,15 @@
         </w:rPr>
       </w:pPr>
     </w:p>
+    <w:p>
+      <w:pPr>
+        <w:pStyle w:val="Heading2"/>
+      </w:pPr>
+      <w:r>
+        <w:t>Breakdown of Cost</w:t>
+      </w:r>
+    </w:p>
+    <w:p/>
     <w:p>
       <w:pPr>
         <w:sectPr>
@@ -16374,6 +16384,43 @@
           </w:cols>
         </w:sectPr>
       </w:pPr>
+      <w:r>
+        <w:drawing>
+          <wp:inline distT="0" distB="0" distL="0" distR="0" wp14:anchorId="492BE38F" wp14:editId="09DDCCDE">
+            <wp:extent cx="6123940" cy="2867025"/>
+            <wp:effectExtent l="0" t="0" r="0" b="9525"/>
+            <wp:docPr id="47" name="Picture 47"/>
+            <wp:cNvGraphicFramePr>
+              <a:graphicFrameLocks xmlns:a="http://schemas.openxmlformats.org/drawingml/2006/main" noChangeAspect="1"/>
+            </wp:cNvGraphicFramePr>
+            <a:graphic xmlns:a="http://schemas.openxmlformats.org/drawingml/2006/main">
+              <a:graphicData uri="http://schemas.openxmlformats.org/drawingml/2006/picture">
+                <pic:pic xmlns:pic="http://schemas.openxmlformats.org/drawingml/2006/picture">
+                  <pic:nvPicPr>
+                    <pic:cNvPr id="1" name=""/>
+                    <pic:cNvPicPr/>
+                  </pic:nvPicPr>
+                  <pic:blipFill>
+                    <a:blip r:embed="rId59"/>
+                    <a:stretch>
+                      <a:fillRect/>
+                    </a:stretch>
+                  </pic:blipFill>
+                  <pic:spPr>
+                    <a:xfrm>
+                      <a:off x="0" y="0"/>
+                      <a:ext cx="6123940" cy="2867025"/>
+                    </a:xfrm>
+                    <a:prstGeom prst="rect">
+                      <a:avLst/>
+                    </a:prstGeom>
+                  </pic:spPr>
+                </pic:pic>
+              </a:graphicData>
+            </a:graphic>
+          </wp:inline>
+        </w:drawing>
+      </w:r>
     </w:p>
     <w:p>
       <w:pPr>

</xml_diff>

<commit_message>
Added DB deployment diagram into Section 3.1
</commit_message>
<xml_diff>
--- a/Design_Architecture_Specification.docx
+++ b/Design_Architecture_Specification.docx
@@ -750,7 +750,7 @@
         <w:pStyle w:val="TOCEntry"/>
       </w:pPr>
       <w:bookmarkStart w:id="1" w:name="page2"/>
-      <w:bookmarkStart w:id="2" w:name="_Toc55075665"/>
+      <w:bookmarkStart w:id="2" w:name="_Toc55225673"/>
       <w:bookmarkEnd w:id="1"/>
       <w:r>
         <w:lastRenderedPageBreak/>
@@ -799,7 +799,7 @@
         <w:fldChar w:fldCharType="begin"/>
       </w:r>
       <w:r>
-        <w:instrText xml:space="preserve"> PAGEREF _Toc55075665 \h </w:instrText>
+        <w:instrText xml:space="preserve"> PAGEREF _Toc55225673 \h </w:instrText>
       </w:r>
       <w:r>
         <w:fldChar w:fldCharType="separate"/>
@@ -843,7 +843,7 @@
         <w:fldChar w:fldCharType="begin"/>
       </w:r>
       <w:r>
-        <w:instrText xml:space="preserve"> PAGEREF _Toc55075666 \h </w:instrText>
+        <w:instrText xml:space="preserve"> PAGEREF _Toc55225674 \h </w:instrText>
       </w:r>
       <w:r>
         <w:fldChar w:fldCharType="separate"/>
@@ -903,7 +903,7 @@
         <w:rPr>
           <w:noProof/>
         </w:rPr>
-        <w:instrText xml:space="preserve"> PAGEREF _Toc55075667 \h </w:instrText>
+        <w:instrText xml:space="preserve"> PAGEREF _Toc55225675 \h </w:instrText>
       </w:r>
       <w:r>
         <w:rPr>
@@ -977,7 +977,7 @@
         <w:rPr>
           <w:noProof/>
         </w:rPr>
-        <w:instrText xml:space="preserve"> PAGEREF _Toc55075668 \h </w:instrText>
+        <w:instrText xml:space="preserve"> PAGEREF _Toc55225676 \h </w:instrText>
       </w:r>
       <w:r>
         <w:rPr>
@@ -1051,7 +1051,7 @@
         <w:rPr>
           <w:noProof/>
         </w:rPr>
-        <w:instrText xml:space="preserve"> PAGEREF _Toc55075669 \h </w:instrText>
+        <w:instrText xml:space="preserve"> PAGEREF _Toc55225677 \h </w:instrText>
       </w:r>
       <w:r>
         <w:rPr>
@@ -1125,7 +1125,7 @@
         <w:rPr>
           <w:noProof/>
         </w:rPr>
-        <w:instrText xml:space="preserve"> PAGEREF _Toc55075670 \h </w:instrText>
+        <w:instrText xml:space="preserve"> PAGEREF _Toc55225678 \h </w:instrText>
       </w:r>
       <w:r>
         <w:rPr>
@@ -1199,7 +1199,7 @@
         <w:rPr>
           <w:noProof/>
         </w:rPr>
-        <w:instrText xml:space="preserve"> PAGEREF _Toc55075671 \h </w:instrText>
+        <w:instrText xml:space="preserve"> PAGEREF _Toc55225679 \h </w:instrText>
       </w:r>
       <w:r>
         <w:rPr>
@@ -1257,13 +1257,13 @@
         <w:fldChar w:fldCharType="begin"/>
       </w:r>
       <w:r>
-        <w:instrText xml:space="preserve"> PAGEREF _Toc55075672 \h </w:instrText>
+        <w:instrText xml:space="preserve"> PAGEREF _Toc55225680 \h </w:instrText>
       </w:r>
       <w:r>
         <w:fldChar w:fldCharType="separate"/>
       </w:r>
       <w:r>
-        <w:t>4</w:t>
+        <w:t>5</w:t>
       </w:r>
       <w:r>
         <w:fldChar w:fldCharType="end"/>
@@ -1317,7 +1317,7 @@
         <w:rPr>
           <w:noProof/>
         </w:rPr>
-        <w:instrText xml:space="preserve"> PAGEREF _Toc55075673 \h </w:instrText>
+        <w:instrText xml:space="preserve"> PAGEREF _Toc55225681 \h </w:instrText>
       </w:r>
       <w:r>
         <w:rPr>
@@ -1334,7 +1334,7 @@
         <w:rPr>
           <w:noProof/>
         </w:rPr>
-        <w:t>4</w:t>
+        <w:t>5</w:t>
       </w:r>
       <w:r>
         <w:rPr>
@@ -1391,7 +1391,7 @@
         <w:rPr>
           <w:noProof/>
         </w:rPr>
-        <w:instrText xml:space="preserve"> PAGEREF _Toc55075674 \h </w:instrText>
+        <w:instrText xml:space="preserve"> PAGEREF _Toc55225682 \h </w:instrText>
       </w:r>
       <w:r>
         <w:rPr>
@@ -1408,7 +1408,7 @@
         <w:rPr>
           <w:noProof/>
         </w:rPr>
-        <w:t>4</w:t>
+        <w:t>5</w:t>
       </w:r>
       <w:r>
         <w:rPr>
@@ -1465,7 +1465,7 @@
         <w:rPr>
           <w:noProof/>
         </w:rPr>
-        <w:instrText xml:space="preserve"> PAGEREF _Toc55075675 \h </w:instrText>
+        <w:instrText xml:space="preserve"> PAGEREF _Toc55225683 \h </w:instrText>
       </w:r>
       <w:r>
         <w:rPr>
@@ -1482,7 +1482,7 @@
         <w:rPr>
           <w:noProof/>
         </w:rPr>
-        <w:t>4</w:t>
+        <w:t>6</w:t>
       </w:r>
       <w:r>
         <w:rPr>
@@ -1539,7 +1539,7 @@
         <w:rPr>
           <w:noProof/>
         </w:rPr>
-        <w:instrText xml:space="preserve"> PAGEREF _Toc55075676 \h </w:instrText>
+        <w:instrText xml:space="preserve"> PAGEREF _Toc55225684 \h </w:instrText>
       </w:r>
       <w:r>
         <w:rPr>
@@ -1556,7 +1556,7 @@
         <w:rPr>
           <w:noProof/>
         </w:rPr>
-        <w:t>5</w:t>
+        <w:t>7</w:t>
       </w:r>
       <w:r>
         <w:rPr>
@@ -1597,13 +1597,13 @@
         <w:fldChar w:fldCharType="begin"/>
       </w:r>
       <w:r>
-        <w:instrText xml:space="preserve"> PAGEREF _Toc55075677 \h </w:instrText>
+        <w:instrText xml:space="preserve"> PAGEREF _Toc55225685 \h </w:instrText>
       </w:r>
       <w:r>
         <w:fldChar w:fldCharType="separate"/>
       </w:r>
       <w:r>
-        <w:t>5</w:t>
+        <w:t>8</w:t>
       </w:r>
       <w:r>
         <w:fldChar w:fldCharType="end"/>
@@ -1639,7 +1639,7 @@
         <w:rPr>
           <w:noProof/>
         </w:rPr>
-        <w:t>User Interfaces</w:t>
+        <w:t>Database Deployment Diagram</w:t>
       </w:r>
       <w:r>
         <w:rPr>
@@ -1657,7 +1657,7 @@
         <w:rPr>
           <w:noProof/>
         </w:rPr>
-        <w:instrText xml:space="preserve"> PAGEREF _Toc55075678 \h </w:instrText>
+        <w:instrText xml:space="preserve"> PAGEREF _Toc55225686 \h </w:instrText>
       </w:r>
       <w:r>
         <w:rPr>
@@ -1674,7 +1674,7 @@
         <w:rPr>
           <w:noProof/>
         </w:rPr>
-        <w:t>5</w:t>
+        <w:t>8</w:t>
       </w:r>
       <w:r>
         <w:rPr>
@@ -1697,7 +1697,6 @@
       </w:pPr>
       <w:r>
         <w:rPr>
-          <w:rFonts w:ascii="Times New Roman" w:hAnsi="Times New Roman"/>
           <w:noProof/>
         </w:rPr>
         <w:t>3.2</w:t>
@@ -1712,10 +1711,9 @@
       </w:r>
       <w:r>
         <w:rPr>
-          <w:rFonts w:ascii="Times New Roman" w:hAnsi="Times New Roman"/>
-          <w:noProof/>
-        </w:rPr>
-        <w:t>Hardware Interfaces</w:t>
+          <w:noProof/>
+        </w:rPr>
+        <w:t>User Interfaces</w:t>
       </w:r>
       <w:r>
         <w:rPr>
@@ -1733,7 +1731,7 @@
         <w:rPr>
           <w:noProof/>
         </w:rPr>
-        <w:instrText xml:space="preserve"> PAGEREF _Toc55075679 \h </w:instrText>
+        <w:instrText xml:space="preserve"> PAGEREF _Toc55225687 \h </w:instrText>
       </w:r>
       <w:r>
         <w:rPr>
@@ -1791,7 +1789,7 @@
           <w:rFonts w:ascii="Times New Roman" w:hAnsi="Times New Roman"/>
           <w:noProof/>
         </w:rPr>
-        <w:t>Software Interfaces</w:t>
+        <w:t>Hardware Interfaces</w:t>
       </w:r>
       <w:r>
         <w:rPr>
@@ -1809,7 +1807,7 @@
         <w:rPr>
           <w:noProof/>
         </w:rPr>
-        <w:instrText xml:space="preserve"> PAGEREF _Toc55075680 \h </w:instrText>
+        <w:instrText xml:space="preserve"> PAGEREF _Toc55225688 \h </w:instrText>
       </w:r>
       <w:r>
         <w:rPr>
@@ -1826,7 +1824,7 @@
         <w:rPr>
           <w:noProof/>
         </w:rPr>
-        <w:t>10</w:t>
+        <w:t>12</w:t>
       </w:r>
       <w:r>
         <w:rPr>
@@ -1867,6 +1865,82 @@
           <w:rFonts w:ascii="Times New Roman" w:hAnsi="Times New Roman"/>
           <w:noProof/>
         </w:rPr>
+        <w:t>Software Interfaces</w:t>
+      </w:r>
+      <w:r>
+        <w:rPr>
+          <w:noProof/>
+        </w:rPr>
+        <w:tab/>
+      </w:r>
+      <w:r>
+        <w:rPr>
+          <w:noProof/>
+        </w:rPr>
+        <w:fldChar w:fldCharType="begin"/>
+      </w:r>
+      <w:r>
+        <w:rPr>
+          <w:noProof/>
+        </w:rPr>
+        <w:instrText xml:space="preserve"> PAGEREF _Toc55225689 \h </w:instrText>
+      </w:r>
+      <w:r>
+        <w:rPr>
+          <w:noProof/>
+        </w:rPr>
+      </w:r>
+      <w:r>
+        <w:rPr>
+          <w:noProof/>
+        </w:rPr>
+        <w:fldChar w:fldCharType="separate"/>
+      </w:r>
+      <w:r>
+        <w:rPr>
+          <w:noProof/>
+        </w:rPr>
+        <w:t>13</w:t>
+      </w:r>
+      <w:r>
+        <w:rPr>
+          <w:noProof/>
+        </w:rPr>
+        <w:fldChar w:fldCharType="end"/>
+      </w:r>
+    </w:p>
+    <w:p>
+      <w:pPr>
+        <w:pStyle w:val="TOC2"/>
+        <w:tabs>
+          <w:tab w:val="left" w:pos="960"/>
+        </w:tabs>
+        <w:rPr>
+          <w:rFonts w:asciiTheme="minorHAnsi" w:eastAsiaTheme="minorEastAsia" w:hAnsiTheme="minorHAnsi" w:cstheme="minorBidi"/>
+          <w:noProof/>
+          <w:szCs w:val="22"/>
+        </w:rPr>
+      </w:pPr>
+      <w:r>
+        <w:rPr>
+          <w:rFonts w:ascii="Times New Roman" w:hAnsi="Times New Roman"/>
+          <w:noProof/>
+        </w:rPr>
+        <w:t>3.5</w:t>
+      </w:r>
+      <w:r>
+        <w:rPr>
+          <w:rFonts w:asciiTheme="minorHAnsi" w:eastAsiaTheme="minorEastAsia" w:hAnsiTheme="minorHAnsi" w:cstheme="minorBidi"/>
+          <w:noProof/>
+          <w:szCs w:val="22"/>
+        </w:rPr>
+        <w:tab/>
+      </w:r>
+      <w:r>
+        <w:rPr>
+          <w:rFonts w:ascii="Times New Roman" w:hAnsi="Times New Roman"/>
+          <w:noProof/>
+        </w:rPr>
         <w:t>Communications Interfaces</w:t>
       </w:r>
       <w:r>
@@ -1885,7 +1959,7 @@
         <w:rPr>
           <w:noProof/>
         </w:rPr>
-        <w:instrText xml:space="preserve"> PAGEREF _Toc55075681 \h </w:instrText>
+        <w:instrText xml:space="preserve"> PAGEREF _Toc55225690 \h </w:instrText>
       </w:r>
       <w:r>
         <w:rPr>
@@ -1902,7 +1976,7 @@
         <w:rPr>
           <w:noProof/>
         </w:rPr>
-        <w:t>10</w:t>
+        <w:t>13</w:t>
       </w:r>
       <w:r>
         <w:rPr>
@@ -1940,7 +2014,7 @@
         <w:rPr>
           <w:rFonts w:ascii="Times New Roman" w:hAnsi="Times New Roman"/>
         </w:rPr>
-        <w:t>Classes and Use Cases</w:t>
+        <w:t>Class Design, Use Cases, and Sequence Diagrams</w:t>
       </w:r>
       <w:r>
         <w:tab/>
@@ -1949,13 +2023,13 @@
         <w:fldChar w:fldCharType="begin"/>
       </w:r>
       <w:r>
-        <w:instrText xml:space="preserve"> PAGEREF _Toc55075682 \h </w:instrText>
+        <w:instrText xml:space="preserve"> PAGEREF _Toc55225691 \h </w:instrText>
       </w:r>
       <w:r>
         <w:fldChar w:fldCharType="separate"/>
       </w:r>
       <w:r>
-        <w:t>11</w:t>
+        <w:t>14</w:t>
       </w:r>
       <w:r>
         <w:fldChar w:fldCharType="end"/>
@@ -1993,7 +2067,7 @@
           <w:rFonts w:ascii="Times New Roman" w:hAnsi="Times New Roman"/>
           <w:noProof/>
         </w:rPr>
-        <w:t>Class Design</w:t>
+        <w:t>Class Design Diagram</w:t>
       </w:r>
       <w:r>
         <w:rPr>
@@ -2011,7 +2085,7 @@
         <w:rPr>
           <w:noProof/>
         </w:rPr>
-        <w:instrText xml:space="preserve"> PAGEREF _Toc55075683 \h </w:instrText>
+        <w:instrText xml:space="preserve"> PAGEREF _Toc55225692 \h </w:instrText>
       </w:r>
       <w:r>
         <w:rPr>
@@ -2028,7 +2102,7 @@
         <w:rPr>
           <w:noProof/>
         </w:rPr>
-        <w:t>11</w:t>
+        <w:t>14</w:t>
       </w:r>
       <w:r>
         <w:rPr>
@@ -2087,7 +2161,7 @@
         <w:rPr>
           <w:noProof/>
         </w:rPr>
-        <w:instrText xml:space="preserve"> PAGEREF _Toc55075684 \h </w:instrText>
+        <w:instrText xml:space="preserve"> PAGEREF _Toc55225693 \h </w:instrText>
       </w:r>
       <w:r>
         <w:rPr>
@@ -2104,7 +2178,7 @@
         <w:rPr>
           <w:noProof/>
         </w:rPr>
-        <w:t>12</w:t>
+        <w:t>15</w:t>
       </w:r>
       <w:r>
         <w:rPr>
@@ -2163,7 +2237,7 @@
         <w:rPr>
           <w:noProof/>
         </w:rPr>
-        <w:instrText xml:space="preserve"> PAGEREF _Toc55075685 \h </w:instrText>
+        <w:instrText xml:space="preserve"> PAGEREF _Toc55225694 \h </w:instrText>
       </w:r>
       <w:r>
         <w:rPr>
@@ -2180,7 +2254,7 @@
         <w:rPr>
           <w:noProof/>
         </w:rPr>
-        <w:t>13</w:t>
+        <w:t>16</w:t>
       </w:r>
       <w:r>
         <w:rPr>
@@ -2227,13 +2301,13 @@
         <w:fldChar w:fldCharType="begin"/>
       </w:r>
       <w:r>
-        <w:instrText xml:space="preserve"> PAGEREF _Toc55075686 \h </w:instrText>
+        <w:instrText xml:space="preserve"> PAGEREF _Toc55225695 \h </w:instrText>
       </w:r>
       <w:r>
         <w:fldChar w:fldCharType="separate"/>
       </w:r>
       <w:r>
-        <w:t>32</w:t>
+        <w:t>35</w:t>
       </w:r>
       <w:r>
         <w:fldChar w:fldCharType="end"/>
@@ -2289,7 +2363,7 @@
         <w:rPr>
           <w:noProof/>
         </w:rPr>
-        <w:instrText xml:space="preserve"> PAGEREF _Toc55075687 \h </w:instrText>
+        <w:instrText xml:space="preserve"> PAGEREF _Toc55225696 \h </w:instrText>
       </w:r>
       <w:r>
         <w:rPr>
@@ -2306,7 +2380,81 @@
         <w:rPr>
           <w:noProof/>
         </w:rPr>
-        <w:t>32</w:t>
+        <w:t>35</w:t>
+      </w:r>
+      <w:r>
+        <w:rPr>
+          <w:noProof/>
+        </w:rPr>
+        <w:fldChar w:fldCharType="end"/>
+      </w:r>
+    </w:p>
+    <w:p>
+      <w:pPr>
+        <w:pStyle w:val="TOC2"/>
+        <w:tabs>
+          <w:tab w:val="left" w:pos="960"/>
+        </w:tabs>
+        <w:rPr>
+          <w:rFonts w:asciiTheme="minorHAnsi" w:eastAsiaTheme="minorEastAsia" w:hAnsiTheme="minorHAnsi" w:cstheme="minorBidi"/>
+          <w:noProof/>
+          <w:szCs w:val="22"/>
+        </w:rPr>
+      </w:pPr>
+      <w:r>
+        <w:rPr>
+          <w:noProof/>
+        </w:rPr>
+        <w:t>5.2</w:t>
+      </w:r>
+      <w:r>
+        <w:rPr>
+          <w:rFonts w:asciiTheme="minorHAnsi" w:eastAsiaTheme="minorEastAsia" w:hAnsiTheme="minorHAnsi" w:cstheme="minorBidi"/>
+          <w:noProof/>
+          <w:szCs w:val="22"/>
+        </w:rPr>
+        <w:tab/>
+      </w:r>
+      <w:r>
+        <w:rPr>
+          <w:noProof/>
+        </w:rPr>
+        <w:t>Breakdown of Cost</w:t>
+      </w:r>
+      <w:r>
+        <w:rPr>
+          <w:noProof/>
+        </w:rPr>
+        <w:tab/>
+      </w:r>
+      <w:r>
+        <w:rPr>
+          <w:noProof/>
+        </w:rPr>
+        <w:fldChar w:fldCharType="begin"/>
+      </w:r>
+      <w:r>
+        <w:rPr>
+          <w:noProof/>
+        </w:rPr>
+        <w:instrText xml:space="preserve"> PAGEREF _Toc55225697 \h </w:instrText>
+      </w:r>
+      <w:r>
+        <w:rPr>
+          <w:noProof/>
+        </w:rPr>
+      </w:r>
+      <w:r>
+        <w:rPr>
+          <w:noProof/>
+        </w:rPr>
+        <w:fldChar w:fldCharType="separate"/>
+      </w:r>
+      <w:r>
+        <w:rPr>
+          <w:noProof/>
+        </w:rPr>
+        <w:t>35</w:t>
       </w:r>
       <w:r>
         <w:rPr>
@@ -2335,13 +2483,13 @@
         <w:fldChar w:fldCharType="begin"/>
       </w:r>
       <w:r>
-        <w:instrText xml:space="preserve"> PAGEREF _Toc55075688 \h </w:instrText>
+        <w:instrText xml:space="preserve"> PAGEREF _Toc55225698 \h </w:instrText>
       </w:r>
       <w:r>
         <w:fldChar w:fldCharType="separate"/>
       </w:r>
       <w:r>
-        <w:t>33</w:t>
+        <w:t>36</w:t>
       </w:r>
       <w:r>
         <w:fldChar w:fldCharType="end"/>
@@ -2367,13 +2515,13 @@
         <w:fldChar w:fldCharType="begin"/>
       </w:r>
       <w:r>
-        <w:instrText xml:space="preserve"> PAGEREF _Toc55075689 \h </w:instrText>
+        <w:instrText xml:space="preserve"> PAGEREF _Toc55225699 \h </w:instrText>
       </w:r>
       <w:r>
         <w:fldChar w:fldCharType="separate"/>
       </w:r>
       <w:r>
-        <w:t>34</w:t>
+        <w:t>37</w:t>
       </w:r>
       <w:r>
         <w:fldChar w:fldCharType="end"/>
@@ -2399,13 +2547,13 @@
         <w:fldChar w:fldCharType="begin"/>
       </w:r>
       <w:r>
-        <w:instrText xml:space="preserve"> PAGEREF _Toc55075690 \h </w:instrText>
+        <w:instrText xml:space="preserve"> PAGEREF _Toc55225700 \h </w:instrText>
       </w:r>
       <w:r>
         <w:fldChar w:fldCharType="separate"/>
       </w:r>
       <w:r>
-        <w:t>35</w:t>
+        <w:t>38</w:t>
       </w:r>
       <w:r>
         <w:fldChar w:fldCharType="end"/>
@@ -2590,7 +2738,29 @@
                 <w:sz w:val="24"/>
                 <w:szCs w:val="24"/>
               </w:rPr>
-              <w:t>Reason For Changes</w:t>
+              <w:t xml:space="preserve">Reason </w:t>
+            </w:r>
+            <w:proofErr w:type="gramStart"/>
+            <w:r>
+              <w:rPr>
+                <w:rFonts w:ascii="Arial" w:eastAsia="Arial" w:hAnsi="Arial" w:cs="Arial"/>
+                <w:b/>
+                <w:bCs/>
+                <w:sz w:val="24"/>
+                <w:szCs w:val="24"/>
+              </w:rPr>
+              <w:t>For</w:t>
+            </w:r>
+            <w:proofErr w:type="gramEnd"/>
+            <w:r>
+              <w:rPr>
+                <w:rFonts w:ascii="Arial" w:eastAsia="Arial" w:hAnsi="Arial" w:cs="Arial"/>
+                <w:b/>
+                <w:bCs/>
+                <w:sz w:val="24"/>
+                <w:szCs w:val="24"/>
+              </w:rPr>
+              <w:t xml:space="preserve"> Changes</w:t>
             </w:r>
           </w:p>
         </w:tc>
@@ -3003,13 +3173,28 @@
     </w:p>
     <w:p>
       <w:pPr>
-        <w:pStyle w:val="Heading1"/>
+        <w:rPr>
+          <w:rFonts w:ascii="Times" w:eastAsia="Times New Roman" w:hAnsi="Times"/>
+          <w:b/>
+          <w:kern w:val="28"/>
+          <w:sz w:val="36"/>
+          <w:szCs w:val="20"/>
+        </w:rPr>
       </w:pPr>
       <w:bookmarkStart w:id="4" w:name="page4"/>
       <w:bookmarkStart w:id="5" w:name="_Toc439994665"/>
-      <w:bookmarkStart w:id="6" w:name="_Toc55075666"/>
+      <w:bookmarkStart w:id="6" w:name="_Toc55225674"/>
       <w:bookmarkEnd w:id="4"/>
       <w:r>
+        <w:br w:type="page"/>
+      </w:r>
+    </w:p>
+    <w:p>
+      <w:pPr>
+        <w:pStyle w:val="Heading1"/>
+      </w:pPr>
+      <w:r>
+        <w:lastRenderedPageBreak/>
         <w:t>Introduction</w:t>
       </w:r>
       <w:bookmarkEnd w:id="5"/>
@@ -3020,7 +3205,7 @@
         <w:pStyle w:val="Heading2"/>
       </w:pPr>
       <w:bookmarkStart w:id="7" w:name="_Toc439994667"/>
-      <w:bookmarkStart w:id="8" w:name="_Toc55075667"/>
+      <w:bookmarkStart w:id="8" w:name="_Toc55225675"/>
       <w:r>
         <w:t>Purpose</w:t>
       </w:r>
@@ -3052,7 +3237,7 @@
         <w:pStyle w:val="Heading2"/>
       </w:pPr>
       <w:bookmarkStart w:id="10" w:name="_Toc439994668"/>
-      <w:bookmarkStart w:id="11" w:name="_Toc55075668"/>
+      <w:bookmarkStart w:id="11" w:name="_Toc55225676"/>
       <w:bookmarkEnd w:id="9"/>
       <w:r>
         <w:t>Document Conventions</w:t>
@@ -3082,7 +3267,7 @@
         <w:pStyle w:val="Heading2"/>
       </w:pPr>
       <w:bookmarkStart w:id="13" w:name="_Toc439994669"/>
-      <w:bookmarkStart w:id="14" w:name="_Toc55075669"/>
+      <w:bookmarkStart w:id="14" w:name="_Toc55225677"/>
       <w:bookmarkEnd w:id="12"/>
       <w:r>
         <w:t>Intended Audience and Reading Suggestions</w:t>
@@ -3158,7 +3343,7 @@
         <w:pStyle w:val="Heading2"/>
       </w:pPr>
       <w:bookmarkStart w:id="16" w:name="_Toc439994670"/>
-      <w:bookmarkStart w:id="17" w:name="_Toc55075670"/>
+      <w:bookmarkStart w:id="17" w:name="_Toc55225678"/>
       <w:bookmarkEnd w:id="15"/>
       <w:r>
         <w:t>Product Scope</w:t>
@@ -3202,15 +3387,14 @@
         <w:pStyle w:val="Heading2"/>
       </w:pPr>
       <w:bookmarkStart w:id="19" w:name="_Toc439994672"/>
-      <w:bookmarkStart w:id="20" w:name="_Toc55075671"/>
-      <w:bookmarkStart w:id="21" w:name="_Hlk53308466"/>
+      <w:bookmarkStart w:id="20" w:name="_Hlk53308466"/>
+      <w:bookmarkStart w:id="21" w:name="_Toc55225679"/>
       <w:bookmarkEnd w:id="18"/>
       <w:r>
-        <w:lastRenderedPageBreak/>
         <w:t>References</w:t>
       </w:r>
       <w:bookmarkEnd w:id="19"/>
-      <w:bookmarkEnd w:id="20"/>
+      <w:bookmarkEnd w:id="21"/>
     </w:p>
     <w:p>
       <w:pPr>
@@ -3414,14 +3598,29 @@
     </w:p>
     <w:p>
       <w:pPr>
-        <w:pStyle w:val="Heading1"/>
+        <w:rPr>
+          <w:rFonts w:ascii="Times" w:eastAsia="Times New Roman" w:hAnsi="Times"/>
+          <w:b/>
+          <w:kern w:val="28"/>
+          <w:sz w:val="36"/>
+          <w:szCs w:val="20"/>
+        </w:rPr>
       </w:pPr>
       <w:bookmarkStart w:id="22" w:name="page5"/>
       <w:bookmarkStart w:id="23" w:name="_Toc439994673"/>
-      <w:bookmarkStart w:id="24" w:name="_Toc55075672"/>
-      <w:bookmarkEnd w:id="21"/>
+      <w:bookmarkEnd w:id="20"/>
       <w:bookmarkEnd w:id="22"/>
       <w:r>
+        <w:br w:type="page"/>
+      </w:r>
+    </w:p>
+    <w:p>
+      <w:pPr>
+        <w:pStyle w:val="Heading1"/>
+      </w:pPr>
+      <w:bookmarkStart w:id="24" w:name="_Toc55225680"/>
+      <w:r>
+        <w:lastRenderedPageBreak/>
         <w:t>Overall Description</w:t>
       </w:r>
       <w:bookmarkEnd w:id="23"/>
@@ -3432,7 +3631,7 @@
         <w:pStyle w:val="Heading2"/>
       </w:pPr>
       <w:bookmarkStart w:id="25" w:name="_Toc439994674"/>
-      <w:bookmarkStart w:id="26" w:name="_Toc55075673"/>
+      <w:bookmarkStart w:id="26" w:name="_Toc55225681"/>
       <w:r>
         <w:t>Product Perspective</w:t>
       </w:r>
@@ -3462,7 +3661,7 @@
         <w:pStyle w:val="Heading2"/>
       </w:pPr>
       <w:bookmarkStart w:id="27" w:name="_Toc439994675"/>
-      <w:bookmarkStart w:id="28" w:name="_Toc55075674"/>
+      <w:bookmarkStart w:id="28" w:name="_Toc55225682"/>
       <w:r>
         <w:t>Product Functions</w:t>
       </w:r>
@@ -3609,7 +3808,6 @@
           <w:szCs w:val="20"/>
         </w:rPr>
       </w:pPr>
-      <w:bookmarkStart w:id="29" w:name="_Toc55075675"/>
       <w:r>
         <w:br w:type="page"/>
       </w:r>
@@ -3618,6 +3816,7 @@
       <w:pPr>
         <w:pStyle w:val="Heading2"/>
       </w:pPr>
+      <w:bookmarkStart w:id="29" w:name="_Toc55225683"/>
       <w:r>
         <w:lastRenderedPageBreak/>
         <w:t>System Architecture</w:t>
@@ -4028,7 +4227,6 @@
         </w:rPr>
       </w:pPr>
       <w:bookmarkStart w:id="30" w:name="_Toc439994677"/>
-      <w:bookmarkStart w:id="31" w:name="_Toc55075676"/>
       <w:r>
         <w:br w:type="page"/>
       </w:r>
@@ -4037,6 +4235,7 @@
       <w:pPr>
         <w:pStyle w:val="Heading2"/>
       </w:pPr>
+      <w:bookmarkStart w:id="31" w:name="_Toc55225684"/>
       <w:r>
         <w:lastRenderedPageBreak/>
         <w:t>Operating Environment</w:t>
@@ -4208,10 +4407,25 @@
     </w:p>
     <w:p>
       <w:pPr>
+        <w:rPr>
+          <w:rFonts w:ascii="Times" w:eastAsia="Times New Roman" w:hAnsi="Times"/>
+          <w:b/>
+          <w:kern w:val="28"/>
+          <w:sz w:val="36"/>
+          <w:szCs w:val="20"/>
+        </w:rPr>
+      </w:pPr>
+      <w:r>
+        <w:br w:type="page"/>
+      </w:r>
+    </w:p>
+    <w:p>
+      <w:pPr>
         <w:pStyle w:val="Heading1"/>
       </w:pPr>
-      <w:bookmarkStart w:id="33" w:name="_Toc55075677"/>
-      <w:r>
+      <w:bookmarkStart w:id="33" w:name="_Toc55225685"/>
+      <w:r>
+        <w:lastRenderedPageBreak/>
         <w:t>Physical and Deployment Diagrams</w:t>
       </w:r>
       <w:bookmarkEnd w:id="33"/>
@@ -4220,11 +4434,278 @@
       <w:pPr>
         <w:pStyle w:val="Heading2"/>
       </w:pPr>
-      <w:bookmarkStart w:id="34" w:name="_Toc55075678"/>
-      <w:r>
+      <w:bookmarkStart w:id="34" w:name="_Toc55225686"/>
+      <w:r>
+        <w:t>Database Deployment Diagram</w:t>
+      </w:r>
+      <w:bookmarkEnd w:id="34"/>
+    </w:p>
+    <w:p>
+      <w:pPr>
+        <w:rPr>
+          <w:sz w:val="24"/>
+          <w:szCs w:val="24"/>
+        </w:rPr>
+      </w:pPr>
+      <w:r>
+        <w:rPr>
+          <w:sz w:val="24"/>
+          <w:szCs w:val="24"/>
+        </w:rPr>
+        <w:t>The following diagram serves as a guide for the database developer to construct and deploy the SQL database to the Amazon AWS Relational Database Service environment.</w:t>
+      </w:r>
+      <w:r>
+        <w:rPr>
+          <w:sz w:val="24"/>
+          <w:szCs w:val="24"/>
+        </w:rPr>
+        <w:t xml:space="preserve"> The diagram clearly outlines the tables including their respective columns, datatypes, and nullability.</w:t>
+      </w:r>
+    </w:p>
+    <w:p>
+      <w:pPr>
+        <w:rPr>
+          <w:sz w:val="24"/>
+          <w:szCs w:val="24"/>
+        </w:rPr>
+      </w:pPr>
+    </w:p>
+    <w:p/>
+    <w:p>
+      <w:pPr>
+        <w:keepNext/>
+        <w:jc w:val="center"/>
+      </w:pPr>
+      <w:r>
+        <w:rPr>
+          <w:noProof/>
+        </w:rPr>
+        <w:drawing>
+          <wp:inline distT="0" distB="0" distL="0" distR="0" wp14:anchorId="5FF4BBA0" wp14:editId="514FC972">
+            <wp:extent cx="6341029" cy="4610100"/>
+            <wp:effectExtent l="0" t="0" r="3175" b="0"/>
+            <wp:docPr id="49" name="Picture 49"/>
+            <wp:cNvGraphicFramePr>
+              <a:graphicFrameLocks xmlns:a="http://schemas.openxmlformats.org/drawingml/2006/main" noChangeAspect="1"/>
+            </wp:cNvGraphicFramePr>
+            <a:graphic xmlns:a="http://schemas.openxmlformats.org/drawingml/2006/main">
+              <a:graphicData uri="http://schemas.openxmlformats.org/drawingml/2006/picture">
+                <pic:pic xmlns:pic="http://schemas.openxmlformats.org/drawingml/2006/picture">
+                  <pic:nvPicPr>
+                    <pic:cNvPr id="49" name="Picture 49"/>
+                    <pic:cNvPicPr/>
+                  </pic:nvPicPr>
+                  <pic:blipFill>
+                    <a:blip r:embed="rId15"/>
+                    <a:stretch>
+                      <a:fillRect/>
+                    </a:stretch>
+                  </pic:blipFill>
+                  <pic:spPr>
+                    <a:xfrm>
+                      <a:off x="0" y="0"/>
+                      <a:ext cx="6357862" cy="4622338"/>
+                    </a:xfrm>
+                    <a:prstGeom prst="rect">
+                      <a:avLst/>
+                    </a:prstGeom>
+                  </pic:spPr>
+                </pic:pic>
+              </a:graphicData>
+            </a:graphic>
+          </wp:inline>
+        </w:drawing>
+      </w:r>
+    </w:p>
+    <w:p>
+      <w:pPr>
+        <w:pStyle w:val="Caption"/>
+        <w:jc w:val="center"/>
+        <w:rPr>
+          <w:i w:val="0"/>
+          <w:iCs w:val="0"/>
+          <w:color w:val="auto"/>
+          <w:sz w:val="24"/>
+          <w:szCs w:val="24"/>
+        </w:rPr>
+      </w:pPr>
+      <w:r>
+        <w:rPr>
+          <w:i w:val="0"/>
+          <w:iCs w:val="0"/>
+          <w:color w:val="auto"/>
+          <w:sz w:val="24"/>
+          <w:szCs w:val="24"/>
+        </w:rPr>
+        <w:t xml:space="preserve">Figure </w:t>
+      </w:r>
+      <w:r>
+        <w:rPr>
+          <w:i w:val="0"/>
+          <w:iCs w:val="0"/>
+          <w:color w:val="auto"/>
+          <w:sz w:val="24"/>
+          <w:szCs w:val="24"/>
+        </w:rPr>
+        <w:fldChar w:fldCharType="begin"/>
+      </w:r>
+      <w:r>
+        <w:rPr>
+          <w:i w:val="0"/>
+          <w:iCs w:val="0"/>
+          <w:color w:val="auto"/>
+          <w:sz w:val="24"/>
+          <w:szCs w:val="24"/>
+        </w:rPr>
+        <w:instrText xml:space="preserve"> STYLEREF 1 \s </w:instrText>
+      </w:r>
+      <w:r>
+        <w:rPr>
+          <w:i w:val="0"/>
+          <w:iCs w:val="0"/>
+          <w:color w:val="auto"/>
+          <w:sz w:val="24"/>
+          <w:szCs w:val="24"/>
+        </w:rPr>
+        <w:fldChar w:fldCharType="separate"/>
+      </w:r>
+      <w:r>
+        <w:rPr>
+          <w:i w:val="0"/>
+          <w:iCs w:val="0"/>
+          <w:noProof/>
+          <w:color w:val="auto"/>
+          <w:sz w:val="24"/>
+          <w:szCs w:val="24"/>
+        </w:rPr>
+        <w:t>3</w:t>
+      </w:r>
+      <w:r>
+        <w:rPr>
+          <w:i w:val="0"/>
+          <w:iCs w:val="0"/>
+          <w:color w:val="auto"/>
+          <w:sz w:val="24"/>
+          <w:szCs w:val="24"/>
+        </w:rPr>
+        <w:fldChar w:fldCharType="end"/>
+      </w:r>
+      <w:r>
+        <w:rPr>
+          <w:i w:val="0"/>
+          <w:iCs w:val="0"/>
+          <w:color w:val="auto"/>
+          <w:sz w:val="24"/>
+          <w:szCs w:val="24"/>
+        </w:rPr>
+        <w:t>.</w:t>
+      </w:r>
+      <w:r>
+        <w:rPr>
+          <w:i w:val="0"/>
+          <w:iCs w:val="0"/>
+          <w:color w:val="auto"/>
+          <w:sz w:val="24"/>
+          <w:szCs w:val="24"/>
+        </w:rPr>
+        <w:fldChar w:fldCharType="begin"/>
+      </w:r>
+      <w:r>
+        <w:rPr>
+          <w:i w:val="0"/>
+          <w:iCs w:val="0"/>
+          <w:color w:val="auto"/>
+          <w:sz w:val="24"/>
+          <w:szCs w:val="24"/>
+        </w:rPr>
+        <w:instrText xml:space="preserve"> SEQ Figure \* ARABIC \s 1 </w:instrText>
+      </w:r>
+      <w:r>
+        <w:rPr>
+          <w:i w:val="0"/>
+          <w:iCs w:val="0"/>
+          <w:color w:val="auto"/>
+          <w:sz w:val="24"/>
+          <w:szCs w:val="24"/>
+        </w:rPr>
+        <w:fldChar w:fldCharType="separate"/>
+      </w:r>
+      <w:r>
+        <w:rPr>
+          <w:i w:val="0"/>
+          <w:iCs w:val="0"/>
+          <w:noProof/>
+          <w:color w:val="auto"/>
+          <w:sz w:val="24"/>
+          <w:szCs w:val="24"/>
+        </w:rPr>
+        <w:t>1</w:t>
+      </w:r>
+      <w:r>
+        <w:rPr>
+          <w:i w:val="0"/>
+          <w:iCs w:val="0"/>
+          <w:color w:val="auto"/>
+          <w:sz w:val="24"/>
+          <w:szCs w:val="24"/>
+        </w:rPr>
+        <w:fldChar w:fldCharType="end"/>
+      </w:r>
+      <w:r>
+        <w:rPr>
+          <w:i w:val="0"/>
+          <w:iCs w:val="0"/>
+          <w:color w:val="auto"/>
+          <w:sz w:val="24"/>
+          <w:szCs w:val="24"/>
+        </w:rPr>
+        <w:t xml:space="preserve">: </w:t>
+      </w:r>
+      <w:r>
+        <w:rPr>
+          <w:i w:val="0"/>
+          <w:iCs w:val="0"/>
+          <w:color w:val="auto"/>
+          <w:sz w:val="24"/>
+          <w:szCs w:val="24"/>
+        </w:rPr>
+        <w:t>EKG Cloud Services Database Deployment</w:t>
+      </w:r>
+      <w:r>
+        <w:rPr>
+          <w:i w:val="0"/>
+          <w:iCs w:val="0"/>
+          <w:color w:val="auto"/>
+          <w:sz w:val="24"/>
+          <w:szCs w:val="24"/>
+        </w:rPr>
+        <w:t xml:space="preserve"> Diagram</w:t>
+      </w:r>
+    </w:p>
+    <w:p/>
+    <w:p>
+      <w:pPr>
+        <w:rPr>
+          <w:rFonts w:ascii="Times" w:eastAsia="Times New Roman" w:hAnsi="Times"/>
+          <w:b/>
+          <w:sz w:val="28"/>
+          <w:szCs w:val="20"/>
+        </w:rPr>
+      </w:pPr>
+      <w:r>
+        <w:br w:type="page"/>
+      </w:r>
+    </w:p>
+    <w:p>
+      <w:pPr>
+        <w:pStyle w:val="Heading2"/>
+      </w:pPr>
+      <w:bookmarkStart w:id="35" w:name="_Toc55225687"/>
+      <w:r>
+        <w:lastRenderedPageBreak/>
         <w:t>User Interfaces</w:t>
       </w:r>
-      <w:bookmarkEnd w:id="34"/>
+      <w:bookmarkEnd w:id="35"/>
     </w:p>
     <w:p>
       <w:pPr>
@@ -4431,7 +4912,7 @@
                     <pic:cNvPicPr/>
                   </pic:nvPicPr>
                   <pic:blipFill>
-                    <a:blip r:embed="rId15">
+                    <a:blip r:embed="rId16">
                       <a:extLst>
                         <a:ext uri="{28A0092B-C50C-407E-A947-70E740481C1C}">
                           <a14:useLocalDpi xmlns:a14="http://schemas.microsoft.com/office/drawing/2010/main" val="0"/>
@@ -4534,7 +5015,6 @@
           <w:sz w:val="24"/>
           <w:szCs w:val="24"/>
         </w:rPr>
-        <w:lastRenderedPageBreak/>
         <w:t xml:space="preserve">Doctors, Nurses and EKG </w:t>
       </w:r>
       <w:r>
@@ -4643,6 +5123,7 @@
           <w:sz w:val="28"/>
           <w:szCs w:val="28"/>
         </w:rPr>
+        <w:lastRenderedPageBreak/>
         <w:drawing>
           <wp:inline distT="0" distB="0" distL="0" distR="0" wp14:anchorId="34D8E502" wp14:editId="7FD64594">
             <wp:extent cx="5058424" cy="3723503"/>
@@ -4659,7 +5140,7 @@
                     <pic:cNvPicPr/>
                   </pic:nvPicPr>
                   <pic:blipFill>
-                    <a:blip r:embed="rId16">
+                    <a:blip r:embed="rId17">
                       <a:extLst>
                         <a:ext uri="{28A0092B-C50C-407E-A947-70E740481C1C}">
                           <a14:useLocalDpi xmlns:a14="http://schemas.microsoft.com/office/drawing/2010/main" val="0"/>
@@ -4737,7 +5218,6 @@
           <w:sz w:val="28"/>
           <w:szCs w:val="28"/>
         </w:rPr>
-        <w:lastRenderedPageBreak/>
         <w:drawing>
           <wp:inline distT="0" distB="0" distL="0" distR="0" wp14:anchorId="5A384662" wp14:editId="3BF1151D">
             <wp:extent cx="5090984" cy="3365648"/>
@@ -4754,7 +5234,7 @@
                     <pic:cNvPicPr/>
                   </pic:nvPicPr>
                   <pic:blipFill>
-                    <a:blip r:embed="rId17">
+                    <a:blip r:embed="rId18">
                       <a:extLst>
                         <a:ext uri="{28A0092B-C50C-407E-A947-70E740481C1C}">
                           <a14:useLocalDpi xmlns:a14="http://schemas.microsoft.com/office/drawing/2010/main" val="0"/>
@@ -4837,6 +5317,7 @@
           <w:sz w:val="28"/>
           <w:szCs w:val="28"/>
         </w:rPr>
+        <w:lastRenderedPageBreak/>
         <w:drawing>
           <wp:inline distT="0" distB="0" distL="0" distR="0" wp14:anchorId="2AC3C883" wp14:editId="33F00E4D">
             <wp:extent cx="5058032" cy="3869080"/>
@@ -4853,7 +5334,7 @@
                     <pic:cNvPicPr/>
                   </pic:nvPicPr>
                   <pic:blipFill>
-                    <a:blip r:embed="rId18">
+                    <a:blip r:embed="rId19">
                       <a:extLst>
                         <a:ext uri="{28A0092B-C50C-407E-A947-70E740481C1C}">
                           <a14:useLocalDpi xmlns:a14="http://schemas.microsoft.com/office/drawing/2010/main" val="0"/>
@@ -4965,7 +5446,6 @@
           <w:sz w:val="28"/>
           <w:szCs w:val="28"/>
         </w:rPr>
-        <w:lastRenderedPageBreak/>
         <w:drawing>
           <wp:inline distT="0" distB="0" distL="0" distR="0" wp14:anchorId="1B61691B" wp14:editId="5113E965">
             <wp:extent cx="4924425" cy="3311727"/>
@@ -4982,7 +5462,7 @@
                     <pic:cNvPicPr/>
                   </pic:nvPicPr>
                   <pic:blipFill>
-                    <a:blip r:embed="rId19">
+                    <a:blip r:embed="rId20">
                       <a:extLst>
                         <a:ext uri="{28A0092B-C50C-407E-A947-70E740481C1C}">
                           <a14:useLocalDpi xmlns:a14="http://schemas.microsoft.com/office/drawing/2010/main" val="0"/>
@@ -5170,7 +5650,7 @@
                     <pic:cNvPicPr/>
                   </pic:nvPicPr>
                   <pic:blipFill>
-                    <a:blip r:embed="rId20">
+                    <a:blip r:embed="rId21">
                       <a:extLst>
                         <a:ext uri="{28A0092B-C50C-407E-A947-70E740481C1C}">
                           <a14:useLocalDpi xmlns:a14="http://schemas.microsoft.com/office/drawing/2010/main" val="0"/>
@@ -5238,17 +5718,16 @@
           <w:rFonts w:ascii="Times New Roman" w:hAnsi="Times New Roman"/>
         </w:rPr>
       </w:pPr>
-      <w:bookmarkStart w:id="35" w:name="_Toc439994684"/>
-      <w:bookmarkStart w:id="36" w:name="_Toc55075679"/>
+      <w:bookmarkStart w:id="36" w:name="_Toc439994684"/>
+      <w:bookmarkStart w:id="37" w:name="_Toc55225688"/>
       <w:r>
         <w:rPr>
           <w:rFonts w:ascii="Times New Roman" w:hAnsi="Times New Roman"/>
         </w:rPr>
-        <w:lastRenderedPageBreak/>
         <w:t>Hardware Interfaces</w:t>
       </w:r>
-      <w:bookmarkEnd w:id="35"/>
       <w:bookmarkEnd w:id="36"/>
+      <w:bookmarkEnd w:id="37"/>
     </w:p>
     <w:p>
       <w:pPr>
@@ -5362,6 +5841,7 @@
           <w:sz w:val="24"/>
           <w:szCs w:val="24"/>
         </w:rPr>
+        <w:lastRenderedPageBreak/>
         <w:fldChar w:fldCharType="begin"/>
       </w:r>
       <w:r>
@@ -5405,7 +5885,7 @@
                     </pic:cNvPicPr>
                   </pic:nvPicPr>
                   <pic:blipFill>
-                    <a:blip r:embed="rId21" cstate="print">
+                    <a:blip r:embed="rId22" cstate="print">
                       <a:extLst>
                         <a:ext uri="{28A0092B-C50C-407E-A947-70E740481C1C}">
                           <a14:useLocalDpi xmlns:a14="http://schemas.microsoft.com/office/drawing/2010/main" val="0"/>
@@ -5503,16 +5983,16 @@
           <w:rFonts w:ascii="Times New Roman" w:hAnsi="Times New Roman"/>
         </w:rPr>
       </w:pPr>
-      <w:bookmarkStart w:id="37" w:name="_Toc439994685"/>
-      <w:bookmarkStart w:id="38" w:name="_Toc55075680"/>
+      <w:bookmarkStart w:id="38" w:name="_Toc439994685"/>
+      <w:bookmarkStart w:id="39" w:name="_Toc55225689"/>
       <w:r>
         <w:rPr>
           <w:rFonts w:ascii="Times New Roman" w:hAnsi="Times New Roman"/>
         </w:rPr>
         <w:t>Software Interfaces</w:t>
       </w:r>
-      <w:bookmarkEnd w:id="37"/>
       <w:bookmarkEnd w:id="38"/>
+      <w:bookmarkEnd w:id="39"/>
     </w:p>
     <w:p>
       <w:pPr>
@@ -5616,16 +6096,16 @@
           <w:rFonts w:ascii="Times New Roman" w:hAnsi="Times New Roman"/>
         </w:rPr>
       </w:pPr>
-      <w:bookmarkStart w:id="39" w:name="_Toc439994686"/>
-      <w:bookmarkStart w:id="40" w:name="_Toc55075681"/>
+      <w:bookmarkStart w:id="40" w:name="_Toc439994686"/>
+      <w:bookmarkStart w:id="41" w:name="_Toc55225690"/>
       <w:r>
         <w:rPr>
           <w:rFonts w:ascii="Times New Roman" w:hAnsi="Times New Roman"/>
         </w:rPr>
         <w:t>Communications Interfaces</w:t>
       </w:r>
-      <w:bookmarkEnd w:id="39"/>
       <w:bookmarkEnd w:id="40"/>
+      <w:bookmarkEnd w:id="41"/>
     </w:p>
     <w:p>
       <w:pPr>
@@ -5833,9 +6313,9 @@
           <w:rFonts w:ascii="Times New Roman" w:hAnsi="Times New Roman"/>
         </w:rPr>
       </w:pPr>
-      <w:bookmarkStart w:id="41" w:name="page7"/>
-      <w:bookmarkStart w:id="42" w:name="_Toc55075682"/>
-      <w:bookmarkEnd w:id="41"/>
+      <w:bookmarkStart w:id="42" w:name="page7"/>
+      <w:bookmarkStart w:id="43" w:name="_Toc55225691"/>
+      <w:bookmarkEnd w:id="42"/>
       <w:r>
         <w:rPr>
           <w:rFonts w:ascii="Times New Roman" w:hAnsi="Times New Roman"/>
@@ -5847,45 +6327,27 @@
         <w:rPr>
           <w:rFonts w:ascii="Times New Roman" w:hAnsi="Times New Roman"/>
         </w:rPr>
-        <w:t>es</w:t>
+        <w:t xml:space="preserve"> Design</w:t>
       </w:r>
       <w:r>
         <w:rPr>
           <w:rFonts w:ascii="Times New Roman" w:hAnsi="Times New Roman"/>
         </w:rPr>
-        <w:t xml:space="preserve"> and Use Cases</w:t>
-      </w:r>
-      <w:bookmarkEnd w:id="42"/>
-    </w:p>
-    <w:p>
-      <w:pPr>
-        <w:spacing w:line="219" w:lineRule="auto"/>
-        <w:ind w:right="200"/>
-        <w:rPr>
-          <w:rFonts w:eastAsia="Arial"/>
-          <w:sz w:val="24"/>
-          <w:szCs w:val="24"/>
-        </w:rPr>
-      </w:pPr>
-      <w:r>
-        <w:rPr>
-          <w:rFonts w:eastAsia="Arial"/>
-          <w:sz w:val="24"/>
-          <w:szCs w:val="24"/>
-        </w:rPr>
-        <w:t>Domain model is a representation of meaningful real-world concepts of the domain that need to be modeled in software or system.</w:t>
-      </w:r>
-    </w:p>
-    <w:p>
-      <w:pPr>
-        <w:spacing w:line="219" w:lineRule="auto"/>
-        <w:ind w:right="200"/>
-        <w:rPr>
-          <w:rFonts w:eastAsia="Arial"/>
-          <w:sz w:val="24"/>
-          <w:szCs w:val="24"/>
-        </w:rPr>
-      </w:pPr>
+        <w:t xml:space="preserve">, </w:t>
+      </w:r>
+      <w:r>
+        <w:rPr>
+          <w:rFonts w:ascii="Times New Roman" w:hAnsi="Times New Roman"/>
+        </w:rPr>
+        <w:t>Use Cases</w:t>
+      </w:r>
+      <w:r>
+        <w:rPr>
+          <w:rFonts w:ascii="Times New Roman" w:hAnsi="Times New Roman"/>
+        </w:rPr>
+        <w:t>, and Sequence Diagrams</w:t>
+      </w:r>
+      <w:bookmarkEnd w:id="43"/>
     </w:p>
     <w:p>
       <w:pPr>
@@ -5894,14 +6356,20 @@
           <w:rFonts w:ascii="Times New Roman" w:hAnsi="Times New Roman"/>
         </w:rPr>
       </w:pPr>
-      <w:bookmarkStart w:id="43" w:name="_Toc55075683"/>
+      <w:bookmarkStart w:id="44" w:name="_Toc55225692"/>
       <w:r>
         <w:rPr>
           <w:rFonts w:ascii="Times New Roman" w:hAnsi="Times New Roman"/>
         </w:rPr>
         <w:t>Class Design</w:t>
       </w:r>
-      <w:bookmarkEnd w:id="43"/>
+      <w:r>
+        <w:rPr>
+          <w:rFonts w:ascii="Times New Roman" w:hAnsi="Times New Roman"/>
+        </w:rPr>
+        <w:t xml:space="preserve"> Diagram</w:t>
+      </w:r>
+      <w:bookmarkEnd w:id="44"/>
     </w:p>
     <w:p>
       <w:pPr>
@@ -5932,7 +6400,7 @@
                     <pic:cNvPicPr/>
                   </pic:nvPicPr>
                   <pic:blipFill>
-                    <a:blip r:embed="rId22"/>
+                    <a:blip r:embed="rId23"/>
                     <a:stretch>
                       <a:fillRect/>
                     </a:stretch>
@@ -6115,7 +6583,7 @@
           <w:rFonts w:ascii="Times New Roman" w:hAnsi="Times New Roman"/>
         </w:rPr>
       </w:pPr>
-      <w:bookmarkStart w:id="44" w:name="_Toc55075684"/>
+      <w:bookmarkStart w:id="45" w:name="_Toc55225693"/>
       <w:r>
         <w:rPr>
           <w:rFonts w:ascii="Times New Roman" w:hAnsi="Times New Roman"/>
@@ -6129,7 +6597,7 @@
         </w:rPr>
         <w:t xml:space="preserve"> Diagram</w:t>
       </w:r>
-      <w:bookmarkEnd w:id="44"/>
+      <w:bookmarkEnd w:id="45"/>
     </w:p>
     <w:p>
       <w:pPr>
@@ -6156,7 +6624,7 @@
                     <pic:cNvPicPr/>
                   </pic:nvPicPr>
                   <pic:blipFill>
-                    <a:blip r:embed="rId23"/>
+                    <a:blip r:embed="rId24"/>
                     <a:stretch>
                       <a:fillRect/>
                     </a:stretch>
@@ -6329,7 +6797,7 @@
           <w:rFonts w:ascii="Times New Roman" w:hAnsi="Times New Roman"/>
         </w:rPr>
       </w:pPr>
-      <w:bookmarkStart w:id="45" w:name="_Toc55075685"/>
+      <w:bookmarkStart w:id="46" w:name="_Toc55225694"/>
       <w:r>
         <w:rPr>
           <w:rFonts w:ascii="Times New Roman" w:hAnsi="Times New Roman"/>
@@ -6337,7 +6805,21 @@
         <w:lastRenderedPageBreak/>
         <w:t>Sequence Diagrams</w:t>
       </w:r>
-      <w:bookmarkEnd w:id="45"/>
+      <w:bookmarkEnd w:id="46"/>
+    </w:p>
+    <w:p>
+      <w:r>
+        <w:t xml:space="preserve">Sequence diagrams are provided to </w:t>
+      </w:r>
+      <w:r>
+        <w:t>represent the interaction more clearly</w:t>
+      </w:r>
+      <w:r>
+        <w:t xml:space="preserve"> between the various system actors and other system components.</w:t>
+      </w:r>
+      <w:r>
+        <w:t xml:space="preserve"> A sequence diagram has been constructed and outline for each use case specified in Figure 4.2 in section 4.2.</w:t>
+      </w:r>
     </w:p>
     <w:p>
       <w:pPr>
@@ -6368,15 +6850,15 @@
           <w:szCs w:val="24"/>
         </w:rPr>
       </w:pPr>
-      <w:bookmarkStart w:id="46" w:name="_Toc439994689"/>
-      <w:r>
-        <w:rPr>
-          <w:i w:val="0"/>
-          <w:iCs/>
-          <w:sz w:val="24"/>
-          <w:szCs w:val="24"/>
-        </w:rPr>
-        <w:t>Description</w:t>
+      <w:bookmarkStart w:id="47" w:name="_Toc439994689"/>
+      <w:r>
+        <w:rPr>
+          <w:i w:val="0"/>
+          <w:iCs/>
+          <w:sz w:val="24"/>
+          <w:szCs w:val="24"/>
+        </w:rPr>
+        <w:t>Name</w:t>
       </w:r>
       <w:r>
         <w:rPr>
@@ -6450,7 +6932,7 @@
                     </pic:cNvPicPr>
                   </pic:nvPicPr>
                   <pic:blipFill>
-                    <a:blip r:embed="rId24"/>
+                    <a:blip r:embed="rId25"/>
                     <a:stretch>
                       <a:fillRect/>
                     </a:stretch>
@@ -6630,7 +7112,7 @@
         <w:t>Sequence Diagram</w:t>
       </w:r>
     </w:p>
-    <w:bookmarkEnd w:id="46"/>
+    <w:bookmarkEnd w:id="47"/>
     <w:p>
       <w:pPr>
         <w:rPr>
@@ -6754,7 +7236,7 @@
                     </pic:cNvPicPr>
                   </pic:nvPicPr>
                   <pic:blipFill>
-                    <a:blip r:embed="rId25"/>
+                    <a:blip r:embed="rId26"/>
                     <a:stretch>
                       <a:fillRect/>
                     </a:stretch>
@@ -7039,7 +7521,7 @@
                     </pic:cNvPicPr>
                   </pic:nvPicPr>
                   <pic:blipFill>
-                    <a:blip r:embed="rId26"/>
+                    <a:blip r:embed="rId27"/>
                     <a:stretch>
                       <a:fillRect/>
                     </a:stretch>
@@ -7346,7 +7828,7 @@
                     </pic:cNvPicPr>
                   </pic:nvPicPr>
                   <pic:blipFill>
-                    <a:blip r:embed="rId27"/>
+                    <a:blip r:embed="rId28"/>
                     <a:stretch>
                       <a:fillRect/>
                     </a:stretch>
@@ -7635,7 +8117,7 @@
                     </pic:cNvPicPr>
                   </pic:nvPicPr>
                   <pic:blipFill>
-                    <a:blip r:embed="rId28"/>
+                    <a:blip r:embed="rId29"/>
                     <a:stretch>
                       <a:fillRect/>
                     </a:stretch>
@@ -7915,7 +8397,7 @@
                     </pic:cNvPicPr>
                   </pic:nvPicPr>
                   <pic:blipFill>
-                    <a:blip r:embed="rId29"/>
+                    <a:blip r:embed="rId30"/>
                     <a:stretch>
                       <a:fillRect/>
                     </a:stretch>
@@ -8194,7 +8676,7 @@
                     </pic:cNvPicPr>
                   </pic:nvPicPr>
                   <pic:blipFill>
-                    <a:blip r:embed="rId30"/>
+                    <a:blip r:embed="rId31"/>
                     <a:stretch>
                       <a:fillRect/>
                     </a:stretch>
@@ -8474,7 +8956,7 @@
                     </pic:cNvPicPr>
                   </pic:nvPicPr>
                   <pic:blipFill>
-                    <a:blip r:embed="rId31"/>
+                    <a:blip r:embed="rId32"/>
                     <a:stretch>
                       <a:fillRect/>
                     </a:stretch>
@@ -8754,7 +9236,7 @@
                     </pic:cNvPicPr>
                   </pic:nvPicPr>
                   <pic:blipFill>
-                    <a:blip r:embed="rId32"/>
+                    <a:blip r:embed="rId33"/>
                     <a:stretch>
                       <a:fillRect/>
                     </a:stretch>
@@ -9021,7 +9503,7 @@
                     </pic:cNvPicPr>
                   </pic:nvPicPr>
                   <pic:blipFill>
-                    <a:blip r:embed="rId33"/>
+                    <a:blip r:embed="rId34"/>
                     <a:stretch>
                       <a:fillRect/>
                     </a:stretch>
@@ -9287,7 +9769,7 @@
                     </pic:cNvPicPr>
                   </pic:nvPicPr>
                   <pic:blipFill>
-                    <a:blip r:embed="rId34"/>
+                    <a:blip r:embed="rId35"/>
                     <a:stretch>
                       <a:fillRect/>
                     </a:stretch>
@@ -9554,7 +10036,7 @@
                     </pic:cNvPicPr>
                   </pic:nvPicPr>
                   <pic:blipFill>
-                    <a:blip r:embed="rId35"/>
+                    <a:blip r:embed="rId36"/>
                     <a:stretch>
                       <a:fillRect/>
                     </a:stretch>
@@ -9820,7 +10302,7 @@
                     </pic:cNvPicPr>
                   </pic:nvPicPr>
                   <pic:blipFill>
-                    <a:blip r:embed="rId36"/>
+                    <a:blip r:embed="rId37"/>
                     <a:stretch>
                       <a:fillRect/>
                     </a:stretch>
@@ -10125,7 +10607,7 @@
                     </pic:cNvPicPr>
                   </pic:nvPicPr>
                   <pic:blipFill>
-                    <a:blip r:embed="rId37"/>
+                    <a:blip r:embed="rId38"/>
                     <a:stretch>
                       <a:fillRect/>
                     </a:stretch>
@@ -10391,7 +10873,7 @@
                     </pic:cNvPicPr>
                   </pic:nvPicPr>
                   <pic:blipFill>
-                    <a:blip r:embed="rId38"/>
+                    <a:blip r:embed="rId39"/>
                     <a:stretch>
                       <a:fillRect/>
                     </a:stretch>
@@ -10668,7 +11150,7 @@
                     </pic:cNvPicPr>
                   </pic:nvPicPr>
                   <pic:blipFill>
-                    <a:blip r:embed="rId39"/>
+                    <a:blip r:embed="rId40"/>
                     <a:stretch>
                       <a:fillRect/>
                     </a:stretch>
@@ -10934,7 +11416,7 @@
                     </pic:cNvPicPr>
                   </pic:nvPicPr>
                   <pic:blipFill>
-                    <a:blip r:embed="rId40"/>
+                    <a:blip r:embed="rId41"/>
                     <a:stretch>
                       <a:fillRect/>
                     </a:stretch>
@@ -11201,7 +11683,7 @@
                     </pic:cNvPicPr>
                   </pic:nvPicPr>
                   <pic:blipFill>
-                    <a:blip r:embed="rId41"/>
+                    <a:blip r:embed="rId42"/>
                     <a:stretch>
                       <a:fillRect/>
                     </a:stretch>
@@ -11467,7 +11949,7 @@
                     </pic:cNvPicPr>
                   </pic:nvPicPr>
                   <pic:blipFill>
-                    <a:blip r:embed="rId42"/>
+                    <a:blip r:embed="rId43"/>
                     <a:stretch>
                       <a:fillRect/>
                     </a:stretch>
@@ -11751,7 +12233,7 @@
                     </pic:cNvPicPr>
                   </pic:nvPicPr>
                   <pic:blipFill>
-                    <a:blip r:embed="rId43"/>
+                    <a:blip r:embed="rId44"/>
                     <a:stretch>
                       <a:fillRect/>
                     </a:stretch>
@@ -12017,7 +12499,7 @@
                     </pic:cNvPicPr>
                   </pic:nvPicPr>
                   <pic:blipFill>
-                    <a:blip r:embed="rId44"/>
+                    <a:blip r:embed="rId45"/>
                     <a:stretch>
                       <a:fillRect/>
                     </a:stretch>
@@ -12284,7 +12766,7 @@
                     </pic:cNvPicPr>
                   </pic:nvPicPr>
                   <pic:blipFill>
-                    <a:blip r:embed="rId45"/>
+                    <a:blip r:embed="rId46"/>
                     <a:stretch>
                       <a:fillRect/>
                     </a:stretch>
@@ -12550,7 +13032,7 @@
                     </pic:cNvPicPr>
                   </pic:nvPicPr>
                   <pic:blipFill>
-                    <a:blip r:embed="rId46"/>
+                    <a:blip r:embed="rId47"/>
                     <a:stretch>
                       <a:fillRect/>
                     </a:stretch>
@@ -12823,7 +13305,7 @@
                     </pic:cNvPicPr>
                   </pic:nvPicPr>
                   <pic:blipFill>
-                    <a:blip r:embed="rId47"/>
+                    <a:blip r:embed="rId48"/>
                     <a:stretch>
                       <a:fillRect/>
                     </a:stretch>
@@ -13095,7 +13577,7 @@
                     </pic:cNvPicPr>
                   </pic:nvPicPr>
                   <pic:blipFill>
-                    <a:blip r:embed="rId48"/>
+                    <a:blip r:embed="rId49"/>
                     <a:stretch>
                       <a:fillRect/>
                     </a:stretch>
@@ -13400,7 +13882,7 @@
                     </pic:cNvPicPr>
                   </pic:nvPicPr>
                   <pic:blipFill>
-                    <a:blip r:embed="rId49"/>
+                    <a:blip r:embed="rId50"/>
                     <a:stretch>
                       <a:fillRect/>
                     </a:stretch>
@@ -13736,7 +14218,7 @@
                     </pic:cNvPicPr>
                   </pic:nvPicPr>
                   <pic:blipFill>
-                    <a:blip r:embed="rId50"/>
+                    <a:blip r:embed="rId51"/>
                     <a:stretch>
                       <a:fillRect/>
                     </a:stretch>
@@ -14027,7 +14509,7 @@
                     </pic:cNvPicPr>
                   </pic:nvPicPr>
                   <pic:blipFill>
-                    <a:blip r:embed="rId51"/>
+                    <a:blip r:embed="rId52"/>
                     <a:stretch>
                       <a:fillRect/>
                     </a:stretch>
@@ -14295,7 +14777,7 @@
                     </pic:cNvPicPr>
                   </pic:nvPicPr>
                   <pic:blipFill>
-                    <a:blip r:embed="rId52"/>
+                    <a:blip r:embed="rId53"/>
                     <a:stretch>
                       <a:fillRect/>
                     </a:stretch>
@@ -14564,7 +15046,7 @@
                     </pic:cNvPicPr>
                   </pic:nvPicPr>
                   <pic:blipFill>
-                    <a:blip r:embed="rId53"/>
+                    <a:blip r:embed="rId54"/>
                     <a:stretch>
                       <a:fillRect/>
                     </a:stretch>
@@ -14826,7 +15308,7 @@
                     </pic:cNvPicPr>
                   </pic:nvPicPr>
                   <pic:blipFill>
-                    <a:blip r:embed="rId54"/>
+                    <a:blip r:embed="rId55"/>
                     <a:stretch>
                       <a:fillRect/>
                     </a:stretch>
@@ -15095,7 +15577,7 @@
                     </pic:cNvPicPr>
                   </pic:nvPicPr>
                   <pic:blipFill>
-                    <a:blip r:embed="rId55"/>
+                    <a:blip r:embed="rId56"/>
                     <a:stretch>
                       <a:fillRect/>
                     </a:stretch>
@@ -15363,7 +15845,7 @@
                     </pic:cNvPicPr>
                   </pic:nvPicPr>
                   <pic:blipFill>
-                    <a:blip r:embed="rId56"/>
+                    <a:blip r:embed="rId57"/>
                     <a:stretch>
                       <a:fillRect/>
                     </a:stretch>
@@ -15632,7 +16114,7 @@
                     </pic:cNvPicPr>
                   </pic:nvPicPr>
                   <pic:blipFill>
-                    <a:blip r:embed="rId57"/>
+                    <a:blip r:embed="rId58"/>
                     <a:stretch>
                       <a:fillRect/>
                     </a:stretch>
@@ -15920,7 +16402,7 @@
                     </pic:cNvPicPr>
                   </pic:nvPicPr>
                   <pic:blipFill>
-                    <a:blip r:embed="rId58"/>
+                    <a:blip r:embed="rId59"/>
                     <a:stretch>
                       <a:fillRect/>
                     </a:stretch>
@@ -16110,8 +16592,8 @@
           <w:szCs w:val="20"/>
         </w:rPr>
       </w:pPr>
-      <w:bookmarkStart w:id="47" w:name="page8"/>
-      <w:bookmarkEnd w:id="47"/>
+      <w:bookmarkStart w:id="48" w:name="page8"/>
+      <w:bookmarkEnd w:id="48"/>
       <w:r>
         <w:br w:type="page"/>
       </w:r>
@@ -16123,7 +16605,7 @@
           <w:rFonts w:ascii="Times New Roman" w:hAnsi="Times New Roman"/>
         </w:rPr>
       </w:pPr>
-      <w:bookmarkStart w:id="48" w:name="_Toc55075686"/>
+      <w:bookmarkStart w:id="49" w:name="_Toc55225695"/>
       <w:r>
         <w:rPr>
           <w:rFonts w:ascii="Times New Roman" w:hAnsi="Times New Roman"/>
@@ -16131,7 +16613,7 @@
         <w:lastRenderedPageBreak/>
         <w:t>Cost Analysis</w:t>
       </w:r>
-      <w:bookmarkEnd w:id="48"/>
+      <w:bookmarkEnd w:id="49"/>
     </w:p>
     <w:p>
       <w:pPr>
@@ -16140,14 +16622,14 @@
           <w:rFonts w:ascii="Times New Roman" w:hAnsi="Times New Roman"/>
         </w:rPr>
       </w:pPr>
-      <w:bookmarkStart w:id="49" w:name="_Toc55075687"/>
+      <w:bookmarkStart w:id="50" w:name="_Toc55225696"/>
       <w:r>
         <w:rPr>
           <w:rFonts w:ascii="Times New Roman" w:hAnsi="Times New Roman"/>
         </w:rPr>
         <w:t>Performance Requirements</w:t>
       </w:r>
-      <w:bookmarkEnd w:id="49"/>
+      <w:bookmarkEnd w:id="50"/>
     </w:p>
     <w:p>
       <w:pPr>
@@ -16307,8 +16789,8 @@
         </w:rPr>
         <w:t>Uptime and downtime for the system will be continuously evaluated so that necessary maintenance operations will occurs during times that have the least probability for negatively impacting users.</w:t>
       </w:r>
-      <w:bookmarkStart w:id="50" w:name="_heading=h.1up5vl86qx8i" w:colFirst="0" w:colLast="0"/>
-      <w:bookmarkEnd w:id="50"/>
+      <w:bookmarkStart w:id="51" w:name="_heading=h.1up5vl86qx8i" w:colFirst="0" w:colLast="0"/>
+      <w:bookmarkEnd w:id="51"/>
       <w:r>
         <w:rPr>
           <w:rFonts w:eastAsia="Arial"/>
@@ -16345,9 +16827,11 @@
       <w:pPr>
         <w:pStyle w:val="Heading2"/>
       </w:pPr>
+      <w:bookmarkStart w:id="52" w:name="_Toc55225697"/>
       <w:r>
         <w:t>Breakdown of Cost</w:t>
       </w:r>
+      <w:bookmarkEnd w:id="52"/>
     </w:p>
     <w:p/>
     <w:p>
@@ -16380,7 +16864,7 @@
                     <pic:cNvPicPr/>
                   </pic:nvPicPr>
                   <pic:blipFill>
-                    <a:blip r:embed="rId59"/>
+                    <a:blip r:embed="rId60"/>
                     <a:stretch>
                       <a:fillRect/>
                     </a:stretch>
@@ -16409,20 +16893,20 @@
           <w:szCs w:val="20"/>
         </w:rPr>
       </w:pPr>
-      <w:bookmarkStart w:id="51" w:name="page9"/>
-      <w:bookmarkEnd w:id="51"/>
+      <w:bookmarkStart w:id="53" w:name="page9"/>
+      <w:bookmarkEnd w:id="53"/>
     </w:p>
     <w:p>
       <w:pPr>
         <w:pStyle w:val="TOCEntry"/>
       </w:pPr>
-      <w:bookmarkStart w:id="52" w:name="_Toc439994696"/>
-      <w:bookmarkStart w:id="53" w:name="_Toc55075688"/>
+      <w:bookmarkStart w:id="54" w:name="_Toc439994696"/>
+      <w:bookmarkStart w:id="55" w:name="_Toc55225698"/>
       <w:r>
         <w:t>Appendix A: Glossary</w:t>
       </w:r>
-      <w:bookmarkEnd w:id="52"/>
-      <w:bookmarkEnd w:id="53"/>
+      <w:bookmarkEnd w:id="54"/>
+      <w:bookmarkEnd w:id="55"/>
     </w:p>
     <w:p>
       <w:pPr>
@@ -16700,7 +17184,7 @@
       </w:pPr>
     </w:p>
     <w:p>
-      <w:bookmarkStart w:id="54" w:name="_Toc439994697"/>
+      <w:bookmarkStart w:id="56" w:name="_Toc439994697"/>
       <w:r>
         <w:br w:type="page"/>
       </w:r>
@@ -16719,12 +17203,12 @@
       <w:pPr>
         <w:pStyle w:val="TOCEntry"/>
       </w:pPr>
-      <w:bookmarkStart w:id="55" w:name="_Toc55075689"/>
+      <w:bookmarkStart w:id="57" w:name="_Toc55225699"/>
       <w:r>
         <w:t>Appendix B: Analysis Models</w:t>
       </w:r>
-      <w:bookmarkEnd w:id="54"/>
-      <w:bookmarkEnd w:id="55"/>
+      <w:bookmarkEnd w:id="56"/>
+      <w:bookmarkEnd w:id="57"/>
     </w:p>
     <w:p>
       <w:pPr>
@@ -16759,7 +17243,7 @@
                     <pic:cNvPicPr/>
                   </pic:nvPicPr>
                   <pic:blipFill>
-                    <a:blip r:embed="rId22"/>
+                    <a:blip r:embed="rId23"/>
                     <a:stretch>
                       <a:fillRect/>
                     </a:stretch>
@@ -17060,13 +17544,13 @@
       <w:pPr>
         <w:pStyle w:val="TOCEntry"/>
       </w:pPr>
-      <w:bookmarkStart w:id="56" w:name="_Toc439994698"/>
-      <w:bookmarkStart w:id="57" w:name="_Toc55075690"/>
+      <w:bookmarkStart w:id="58" w:name="_Toc439994698"/>
+      <w:bookmarkStart w:id="59" w:name="_Toc55225700"/>
       <w:r>
         <w:t>Appendix C: To Be Determined List</w:t>
       </w:r>
-      <w:bookmarkEnd w:id="56"/>
-      <w:bookmarkEnd w:id="57"/>
+      <w:bookmarkEnd w:id="58"/>
+      <w:bookmarkEnd w:id="59"/>
     </w:p>
     <w:p>
       <w:pPr>

</xml_diff>

<commit_message>
Added System Function diagrams to section 2.2
</commit_message>
<xml_diff>
--- a/Design_Architecture_Specification.docx
+++ b/Design_Architecture_Specification.docx
@@ -750,7 +750,7 @@
         <w:pStyle w:val="TOCEntry"/>
       </w:pPr>
       <w:bookmarkStart w:id="1" w:name="page2"/>
-      <w:bookmarkStart w:id="2" w:name="_Toc55225673"/>
+      <w:bookmarkStart w:id="2" w:name="_Toc55233994"/>
       <w:bookmarkEnd w:id="1"/>
       <w:r>
         <w:lastRenderedPageBreak/>
@@ -799,7 +799,7 @@
         <w:fldChar w:fldCharType="begin"/>
       </w:r>
       <w:r>
-        <w:instrText xml:space="preserve"> PAGEREF _Toc55225673 \h </w:instrText>
+        <w:instrText xml:space="preserve"> PAGEREF _Toc55233994 \h </w:instrText>
       </w:r>
       <w:r>
         <w:fldChar w:fldCharType="separate"/>
@@ -843,13 +843,13 @@
         <w:fldChar w:fldCharType="begin"/>
       </w:r>
       <w:r>
-        <w:instrText xml:space="preserve"> PAGEREF _Toc55225674 \h </w:instrText>
+        <w:instrText xml:space="preserve"> PAGEREF _Toc55233995 \h </w:instrText>
       </w:r>
       <w:r>
         <w:fldChar w:fldCharType="separate"/>
       </w:r>
       <w:r>
-        <w:t>3</w:t>
+        <w:t>4</w:t>
       </w:r>
       <w:r>
         <w:fldChar w:fldCharType="end"/>
@@ -903,7 +903,7 @@
         <w:rPr>
           <w:noProof/>
         </w:rPr>
-        <w:instrText xml:space="preserve"> PAGEREF _Toc55225675 \h </w:instrText>
+        <w:instrText xml:space="preserve"> PAGEREF _Toc55233996 \h </w:instrText>
       </w:r>
       <w:r>
         <w:rPr>
@@ -920,7 +920,7 @@
         <w:rPr>
           <w:noProof/>
         </w:rPr>
-        <w:t>3</w:t>
+        <w:t>4</w:t>
       </w:r>
       <w:r>
         <w:rPr>
@@ -977,7 +977,7 @@
         <w:rPr>
           <w:noProof/>
         </w:rPr>
-        <w:instrText xml:space="preserve"> PAGEREF _Toc55225676 \h </w:instrText>
+        <w:instrText xml:space="preserve"> PAGEREF _Toc55233997 \h </w:instrText>
       </w:r>
       <w:r>
         <w:rPr>
@@ -994,7 +994,7 @@
         <w:rPr>
           <w:noProof/>
         </w:rPr>
-        <w:t>3</w:t>
+        <w:t>4</w:t>
       </w:r>
       <w:r>
         <w:rPr>
@@ -1051,7 +1051,7 @@
         <w:rPr>
           <w:noProof/>
         </w:rPr>
-        <w:instrText xml:space="preserve"> PAGEREF _Toc55225677 \h </w:instrText>
+        <w:instrText xml:space="preserve"> PAGEREF _Toc55233998 \h </w:instrText>
       </w:r>
       <w:r>
         <w:rPr>
@@ -1068,7 +1068,7 @@
         <w:rPr>
           <w:noProof/>
         </w:rPr>
-        <w:t>3</w:t>
+        <w:t>4</w:t>
       </w:r>
       <w:r>
         <w:rPr>
@@ -1125,7 +1125,7 @@
         <w:rPr>
           <w:noProof/>
         </w:rPr>
-        <w:instrText xml:space="preserve"> PAGEREF _Toc55225678 \h </w:instrText>
+        <w:instrText xml:space="preserve"> PAGEREF _Toc55233999 \h </w:instrText>
       </w:r>
       <w:r>
         <w:rPr>
@@ -1142,7 +1142,7 @@
         <w:rPr>
           <w:noProof/>
         </w:rPr>
-        <w:t>3</w:t>
+        <w:t>4</w:t>
       </w:r>
       <w:r>
         <w:rPr>
@@ -1199,7 +1199,7 @@
         <w:rPr>
           <w:noProof/>
         </w:rPr>
-        <w:instrText xml:space="preserve"> PAGEREF _Toc55225679 \h </w:instrText>
+        <w:instrText xml:space="preserve"> PAGEREF _Toc55234000 \h </w:instrText>
       </w:r>
       <w:r>
         <w:rPr>
@@ -1257,13 +1257,13 @@
         <w:fldChar w:fldCharType="begin"/>
       </w:r>
       <w:r>
-        <w:instrText xml:space="preserve"> PAGEREF _Toc55225680 \h </w:instrText>
+        <w:instrText xml:space="preserve"> PAGEREF _Toc55234001 \h </w:instrText>
       </w:r>
       <w:r>
         <w:fldChar w:fldCharType="separate"/>
       </w:r>
       <w:r>
-        <w:t>5</w:t>
+        <w:t>6</w:t>
       </w:r>
       <w:r>
         <w:fldChar w:fldCharType="end"/>
@@ -1317,7 +1317,7 @@
         <w:rPr>
           <w:noProof/>
         </w:rPr>
-        <w:instrText xml:space="preserve"> PAGEREF _Toc55225681 \h </w:instrText>
+        <w:instrText xml:space="preserve"> PAGEREF _Toc55234002 \h </w:instrText>
       </w:r>
       <w:r>
         <w:rPr>
@@ -1334,7 +1334,7 @@
         <w:rPr>
           <w:noProof/>
         </w:rPr>
-        <w:t>5</w:t>
+        <w:t>6</w:t>
       </w:r>
       <w:r>
         <w:rPr>
@@ -1391,7 +1391,7 @@
         <w:rPr>
           <w:noProof/>
         </w:rPr>
-        <w:instrText xml:space="preserve"> PAGEREF _Toc55225682 \h </w:instrText>
+        <w:instrText xml:space="preserve"> PAGEREF _Toc55234003 \h </w:instrText>
       </w:r>
       <w:r>
         <w:rPr>
@@ -1408,7 +1408,7 @@
         <w:rPr>
           <w:noProof/>
         </w:rPr>
-        <w:t>5</w:t>
+        <w:t>6</w:t>
       </w:r>
       <w:r>
         <w:rPr>
@@ -1465,7 +1465,7 @@
         <w:rPr>
           <w:noProof/>
         </w:rPr>
-        <w:instrText xml:space="preserve"> PAGEREF _Toc55225683 \h </w:instrText>
+        <w:instrText xml:space="preserve"> PAGEREF _Toc55234004 \h </w:instrText>
       </w:r>
       <w:r>
         <w:rPr>
@@ -1482,7 +1482,7 @@
         <w:rPr>
           <w:noProof/>
         </w:rPr>
-        <w:t>6</w:t>
+        <w:t>8</w:t>
       </w:r>
       <w:r>
         <w:rPr>
@@ -1539,7 +1539,7 @@
         <w:rPr>
           <w:noProof/>
         </w:rPr>
-        <w:instrText xml:space="preserve"> PAGEREF _Toc55225684 \h </w:instrText>
+        <w:instrText xml:space="preserve"> PAGEREF _Toc55234005 \h </w:instrText>
       </w:r>
       <w:r>
         <w:rPr>
@@ -1556,7 +1556,7 @@
         <w:rPr>
           <w:noProof/>
         </w:rPr>
-        <w:t>7</w:t>
+        <w:t>9</w:t>
       </w:r>
       <w:r>
         <w:rPr>
@@ -1597,13 +1597,13 @@
         <w:fldChar w:fldCharType="begin"/>
       </w:r>
       <w:r>
-        <w:instrText xml:space="preserve"> PAGEREF _Toc55225685 \h </w:instrText>
+        <w:instrText xml:space="preserve"> PAGEREF _Toc55234006 \h </w:instrText>
       </w:r>
       <w:r>
         <w:fldChar w:fldCharType="separate"/>
       </w:r>
       <w:r>
-        <w:t>8</w:t>
+        <w:t>10</w:t>
       </w:r>
       <w:r>
         <w:fldChar w:fldCharType="end"/>
@@ -1657,7 +1657,7 @@
         <w:rPr>
           <w:noProof/>
         </w:rPr>
-        <w:instrText xml:space="preserve"> PAGEREF _Toc55225686 \h </w:instrText>
+        <w:instrText xml:space="preserve"> PAGEREF _Toc55234007 \h </w:instrText>
       </w:r>
       <w:r>
         <w:rPr>
@@ -1674,7 +1674,7 @@
         <w:rPr>
           <w:noProof/>
         </w:rPr>
-        <w:t>8</w:t>
+        <w:t>10</w:t>
       </w:r>
       <w:r>
         <w:rPr>
@@ -1731,7 +1731,7 @@
         <w:rPr>
           <w:noProof/>
         </w:rPr>
-        <w:instrText xml:space="preserve"> PAGEREF _Toc55225687 \h </w:instrText>
+        <w:instrText xml:space="preserve"> PAGEREF _Toc55234008 \h </w:instrText>
       </w:r>
       <w:r>
         <w:rPr>
@@ -1748,7 +1748,7 @@
         <w:rPr>
           <w:noProof/>
         </w:rPr>
-        <w:t>9</w:t>
+        <w:t>11</w:t>
       </w:r>
       <w:r>
         <w:rPr>
@@ -1807,7 +1807,7 @@
         <w:rPr>
           <w:noProof/>
         </w:rPr>
-        <w:instrText xml:space="preserve"> PAGEREF _Toc55225688 \h </w:instrText>
+        <w:instrText xml:space="preserve"> PAGEREF _Toc55234009 \h </w:instrText>
       </w:r>
       <w:r>
         <w:rPr>
@@ -1824,7 +1824,7 @@
         <w:rPr>
           <w:noProof/>
         </w:rPr>
-        <w:t>12</w:t>
+        <w:t>14</w:t>
       </w:r>
       <w:r>
         <w:rPr>
@@ -1883,7 +1883,7 @@
         <w:rPr>
           <w:noProof/>
         </w:rPr>
-        <w:instrText xml:space="preserve"> PAGEREF _Toc55225689 \h </w:instrText>
+        <w:instrText xml:space="preserve"> PAGEREF _Toc55234010 \h </w:instrText>
       </w:r>
       <w:r>
         <w:rPr>
@@ -1900,7 +1900,7 @@
         <w:rPr>
           <w:noProof/>
         </w:rPr>
-        <w:t>13</w:t>
+        <w:t>15</w:t>
       </w:r>
       <w:r>
         <w:rPr>
@@ -1959,7 +1959,7 @@
         <w:rPr>
           <w:noProof/>
         </w:rPr>
-        <w:instrText xml:space="preserve"> PAGEREF _Toc55225690 \h </w:instrText>
+        <w:instrText xml:space="preserve"> PAGEREF _Toc55234011 \h </w:instrText>
       </w:r>
       <w:r>
         <w:rPr>
@@ -1976,7 +1976,7 @@
         <w:rPr>
           <w:noProof/>
         </w:rPr>
-        <w:t>13</w:t>
+        <w:t>15</w:t>
       </w:r>
       <w:r>
         <w:rPr>
@@ -2023,13 +2023,13 @@
         <w:fldChar w:fldCharType="begin"/>
       </w:r>
       <w:r>
-        <w:instrText xml:space="preserve"> PAGEREF _Toc55225691 \h </w:instrText>
+        <w:instrText xml:space="preserve"> PAGEREF _Toc55234012 \h </w:instrText>
       </w:r>
       <w:r>
         <w:fldChar w:fldCharType="separate"/>
       </w:r>
       <w:r>
-        <w:t>14</w:t>
+        <w:t>16</w:t>
       </w:r>
       <w:r>
         <w:fldChar w:fldCharType="end"/>
@@ -2085,7 +2085,7 @@
         <w:rPr>
           <w:noProof/>
         </w:rPr>
-        <w:instrText xml:space="preserve"> PAGEREF _Toc55225692 \h </w:instrText>
+        <w:instrText xml:space="preserve"> PAGEREF _Toc55234013 \h </w:instrText>
       </w:r>
       <w:r>
         <w:rPr>
@@ -2102,7 +2102,7 @@
         <w:rPr>
           <w:noProof/>
         </w:rPr>
-        <w:t>14</w:t>
+        <w:t>16</w:t>
       </w:r>
       <w:r>
         <w:rPr>
@@ -2161,7 +2161,7 @@
         <w:rPr>
           <w:noProof/>
         </w:rPr>
-        <w:instrText xml:space="preserve"> PAGEREF _Toc55225693 \h </w:instrText>
+        <w:instrText xml:space="preserve"> PAGEREF _Toc55234014 \h </w:instrText>
       </w:r>
       <w:r>
         <w:rPr>
@@ -2178,7 +2178,7 @@
         <w:rPr>
           <w:noProof/>
         </w:rPr>
-        <w:t>15</w:t>
+        <w:t>17</w:t>
       </w:r>
       <w:r>
         <w:rPr>
@@ -2237,7 +2237,7 @@
         <w:rPr>
           <w:noProof/>
         </w:rPr>
-        <w:instrText xml:space="preserve"> PAGEREF _Toc55225694 \h </w:instrText>
+        <w:instrText xml:space="preserve"> PAGEREF _Toc55234015 \h </w:instrText>
       </w:r>
       <w:r>
         <w:rPr>
@@ -2254,7 +2254,7 @@
         <w:rPr>
           <w:noProof/>
         </w:rPr>
-        <w:t>16</w:t>
+        <w:t>18</w:t>
       </w:r>
       <w:r>
         <w:rPr>
@@ -2301,13 +2301,13 @@
         <w:fldChar w:fldCharType="begin"/>
       </w:r>
       <w:r>
-        <w:instrText xml:space="preserve"> PAGEREF _Toc55225695 \h </w:instrText>
+        <w:instrText xml:space="preserve"> PAGEREF _Toc55234016 \h </w:instrText>
       </w:r>
       <w:r>
         <w:fldChar w:fldCharType="separate"/>
       </w:r>
       <w:r>
-        <w:t>35</w:t>
+        <w:t>37</w:t>
       </w:r>
       <w:r>
         <w:fldChar w:fldCharType="end"/>
@@ -2363,7 +2363,7 @@
         <w:rPr>
           <w:noProof/>
         </w:rPr>
-        <w:instrText xml:space="preserve"> PAGEREF _Toc55225696 \h </w:instrText>
+        <w:instrText xml:space="preserve"> PAGEREF _Toc55234017 \h </w:instrText>
       </w:r>
       <w:r>
         <w:rPr>
@@ -2380,7 +2380,7 @@
         <w:rPr>
           <w:noProof/>
         </w:rPr>
-        <w:t>35</w:t>
+        <w:t>37</w:t>
       </w:r>
       <w:r>
         <w:rPr>
@@ -2437,7 +2437,7 @@
         <w:rPr>
           <w:noProof/>
         </w:rPr>
-        <w:instrText xml:space="preserve"> PAGEREF _Toc55225697 \h </w:instrText>
+        <w:instrText xml:space="preserve"> PAGEREF _Toc55234018 \h </w:instrText>
       </w:r>
       <w:r>
         <w:rPr>
@@ -2454,7 +2454,7 @@
         <w:rPr>
           <w:noProof/>
         </w:rPr>
-        <w:t>35</w:t>
+        <w:t>37</w:t>
       </w:r>
       <w:r>
         <w:rPr>
@@ -2483,13 +2483,13 @@
         <w:fldChar w:fldCharType="begin"/>
       </w:r>
       <w:r>
-        <w:instrText xml:space="preserve"> PAGEREF _Toc55225698 \h </w:instrText>
+        <w:instrText xml:space="preserve"> PAGEREF _Toc55234019 \h </w:instrText>
       </w:r>
       <w:r>
         <w:fldChar w:fldCharType="separate"/>
       </w:r>
       <w:r>
-        <w:t>36</w:t>
+        <w:t>38</w:t>
       </w:r>
       <w:r>
         <w:fldChar w:fldCharType="end"/>
@@ -2515,13 +2515,13 @@
         <w:fldChar w:fldCharType="begin"/>
       </w:r>
       <w:r>
-        <w:instrText xml:space="preserve"> PAGEREF _Toc55225699 \h </w:instrText>
+        <w:instrText xml:space="preserve"> PAGEREF _Toc55234020 \h </w:instrText>
       </w:r>
       <w:r>
         <w:fldChar w:fldCharType="separate"/>
       </w:r>
       <w:r>
-        <w:t>37</w:t>
+        <w:t>39</w:t>
       </w:r>
       <w:r>
         <w:fldChar w:fldCharType="end"/>
@@ -2547,13 +2547,13 @@
         <w:fldChar w:fldCharType="begin"/>
       </w:r>
       <w:r>
-        <w:instrText xml:space="preserve"> PAGEREF _Toc55225700 \h </w:instrText>
+        <w:instrText xml:space="preserve"> PAGEREF _Toc55234021 \h </w:instrText>
       </w:r>
       <w:r>
         <w:fldChar w:fldCharType="separate"/>
       </w:r>
       <w:r>
-        <w:t>38</w:t>
+        <w:t>40</w:t>
       </w:r>
       <w:r>
         <w:fldChar w:fldCharType="end"/>
@@ -3183,7 +3183,6 @@
       </w:pPr>
       <w:bookmarkStart w:id="4" w:name="page4"/>
       <w:bookmarkStart w:id="5" w:name="_Toc439994665"/>
-      <w:bookmarkStart w:id="6" w:name="_Toc55225674"/>
       <w:bookmarkEnd w:id="4"/>
       <w:r>
         <w:br w:type="page"/>
@@ -3193,6 +3192,7 @@
       <w:pPr>
         <w:pStyle w:val="Heading1"/>
       </w:pPr>
+      <w:bookmarkStart w:id="6" w:name="_Toc55233995"/>
       <w:r>
         <w:lastRenderedPageBreak/>
         <w:t>Introduction</w:t>
@@ -3205,7 +3205,7 @@
         <w:pStyle w:val="Heading2"/>
       </w:pPr>
       <w:bookmarkStart w:id="7" w:name="_Toc439994667"/>
-      <w:bookmarkStart w:id="8" w:name="_Toc55225675"/>
+      <w:bookmarkStart w:id="8" w:name="_Toc55233996"/>
       <w:r>
         <w:t>Purpose</w:t>
       </w:r>
@@ -3237,7 +3237,7 @@
         <w:pStyle w:val="Heading2"/>
       </w:pPr>
       <w:bookmarkStart w:id="10" w:name="_Toc439994668"/>
-      <w:bookmarkStart w:id="11" w:name="_Toc55225676"/>
+      <w:bookmarkStart w:id="11" w:name="_Toc55233997"/>
       <w:bookmarkEnd w:id="9"/>
       <w:r>
         <w:t>Document Conventions</w:t>
@@ -3267,7 +3267,7 @@
         <w:pStyle w:val="Heading2"/>
       </w:pPr>
       <w:bookmarkStart w:id="13" w:name="_Toc439994669"/>
-      <w:bookmarkStart w:id="14" w:name="_Toc55225677"/>
+      <w:bookmarkStart w:id="14" w:name="_Toc55233998"/>
       <w:bookmarkEnd w:id="12"/>
       <w:r>
         <w:t>Intended Audience and Reading Suggestions</w:t>
@@ -3343,7 +3343,7 @@
         <w:pStyle w:val="Heading2"/>
       </w:pPr>
       <w:bookmarkStart w:id="16" w:name="_Toc439994670"/>
-      <w:bookmarkStart w:id="17" w:name="_Toc55225678"/>
+      <w:bookmarkStart w:id="17" w:name="_Toc55233999"/>
       <w:bookmarkEnd w:id="15"/>
       <w:r>
         <w:t>Product Scope</w:t>
@@ -3388,7 +3388,7 @@
       </w:pPr>
       <w:bookmarkStart w:id="19" w:name="_Toc439994672"/>
       <w:bookmarkStart w:id="20" w:name="_Hlk53308466"/>
-      <w:bookmarkStart w:id="21" w:name="_Toc55225679"/>
+      <w:bookmarkStart w:id="21" w:name="_Toc55234000"/>
       <w:bookmarkEnd w:id="18"/>
       <w:r>
         <w:t>References</w:t>
@@ -3618,7 +3618,7 @@
       <w:pPr>
         <w:pStyle w:val="Heading1"/>
       </w:pPr>
-      <w:bookmarkStart w:id="24" w:name="_Toc55225680"/>
+      <w:bookmarkStart w:id="24" w:name="_Toc55234001"/>
       <w:r>
         <w:lastRenderedPageBreak/>
         <w:t>Overall Description</w:t>
@@ -3631,7 +3631,7 @@
         <w:pStyle w:val="Heading2"/>
       </w:pPr>
       <w:bookmarkStart w:id="25" w:name="_Toc439994674"/>
-      <w:bookmarkStart w:id="26" w:name="_Toc55225681"/>
+      <w:bookmarkStart w:id="26" w:name="_Toc55234002"/>
       <w:r>
         <w:t>Product Perspective</w:t>
       </w:r>
@@ -3661,7 +3661,7 @@
         <w:pStyle w:val="Heading2"/>
       </w:pPr>
       <w:bookmarkStart w:id="27" w:name="_Toc439994675"/>
-      <w:bookmarkStart w:id="28" w:name="_Toc55225682"/>
+      <w:bookmarkStart w:id="28" w:name="_Toc55234003"/>
       <w:r>
         <w:t>Product Functions</w:t>
       </w:r>
@@ -3681,7 +3681,21 @@
           <w:sz w:val="24"/>
           <w:szCs w:val="24"/>
         </w:rPr>
-        <w:t>The Key functions of the product are stated as follows:</w:t>
+        <w:t xml:space="preserve">The </w:t>
+      </w:r>
+      <w:r>
+        <w:rPr>
+          <w:sz w:val="24"/>
+          <w:szCs w:val="24"/>
+        </w:rPr>
+        <w:t>k</w:t>
+      </w:r>
+      <w:r>
+        <w:rPr>
+          <w:sz w:val="24"/>
+          <w:szCs w:val="24"/>
+        </w:rPr>
+        <w:t>ey functions of the product are stated as follows:</w:t>
       </w:r>
     </w:p>
     <w:p>
@@ -3802,6 +3816,670 @@
     <w:p>
       <w:pPr>
         <w:rPr>
+          <w:sz w:val="24"/>
+          <w:szCs w:val="24"/>
+        </w:rPr>
+      </w:pPr>
+      <w:r>
+        <w:rPr>
+          <w:sz w:val="24"/>
+          <w:szCs w:val="24"/>
+        </w:rPr>
+        <w:t>Figures 2.1, 2.2, and 2.3 present major system functionality leveraged by the various system users. These functions are depicted by summarized use case diagrams.</w:t>
+      </w:r>
+    </w:p>
+    <w:p>
+      <w:pPr>
+        <w:rPr>
+          <w:sz w:val="24"/>
+          <w:szCs w:val="24"/>
+        </w:rPr>
+      </w:pPr>
+    </w:p>
+    <w:p/>
+    <w:p>
+      <w:pPr>
+        <w:keepNext/>
+        <w:jc w:val="center"/>
+      </w:pPr>
+      <w:r>
+        <w:rPr>
+          <w:noProof/>
+        </w:rPr>
+        <w:drawing>
+          <wp:inline distT="0" distB="0" distL="0" distR="0" wp14:anchorId="508B6889" wp14:editId="3C0A1436">
+            <wp:extent cx="4165919" cy="2443303"/>
+            <wp:effectExtent l="0" t="0" r="6350" b="0"/>
+            <wp:docPr id="50" name="Picture 50"/>
+            <wp:cNvGraphicFramePr>
+              <a:graphicFrameLocks xmlns:a="http://schemas.openxmlformats.org/drawingml/2006/main" noChangeAspect="1"/>
+            </wp:cNvGraphicFramePr>
+            <a:graphic xmlns:a="http://schemas.openxmlformats.org/drawingml/2006/main">
+              <a:graphicData uri="http://schemas.openxmlformats.org/drawingml/2006/picture">
+                <pic:pic xmlns:pic="http://schemas.openxmlformats.org/drawingml/2006/picture">
+                  <pic:nvPicPr>
+                    <pic:cNvPr id="50" name="Picture 50"/>
+                    <pic:cNvPicPr/>
+                  </pic:nvPicPr>
+                  <pic:blipFill>
+                    <a:blip r:embed="rId14"/>
+                    <a:stretch>
+                      <a:fillRect/>
+                    </a:stretch>
+                  </pic:blipFill>
+                  <pic:spPr>
+                    <a:xfrm>
+                      <a:off x="0" y="0"/>
+                      <a:ext cx="4193744" cy="2459622"/>
+                    </a:xfrm>
+                    <a:prstGeom prst="rect">
+                      <a:avLst/>
+                    </a:prstGeom>
+                  </pic:spPr>
+                </pic:pic>
+              </a:graphicData>
+            </a:graphic>
+          </wp:inline>
+        </w:drawing>
+      </w:r>
+    </w:p>
+    <w:p>
+      <w:pPr>
+        <w:pStyle w:val="Caption"/>
+        <w:jc w:val="center"/>
+        <w:rPr>
+          <w:i w:val="0"/>
+          <w:iCs w:val="0"/>
+          <w:color w:val="auto"/>
+          <w:sz w:val="24"/>
+          <w:szCs w:val="24"/>
+        </w:rPr>
+      </w:pPr>
+      <w:r>
+        <w:rPr>
+          <w:i w:val="0"/>
+          <w:iCs w:val="0"/>
+          <w:color w:val="auto"/>
+          <w:sz w:val="24"/>
+          <w:szCs w:val="24"/>
+        </w:rPr>
+        <w:t xml:space="preserve">Figure </w:t>
+      </w:r>
+      <w:r>
+        <w:rPr>
+          <w:i w:val="0"/>
+          <w:iCs w:val="0"/>
+          <w:color w:val="auto"/>
+          <w:sz w:val="24"/>
+          <w:szCs w:val="24"/>
+        </w:rPr>
+        <w:fldChar w:fldCharType="begin"/>
+      </w:r>
+      <w:r>
+        <w:rPr>
+          <w:i w:val="0"/>
+          <w:iCs w:val="0"/>
+          <w:color w:val="auto"/>
+          <w:sz w:val="24"/>
+          <w:szCs w:val="24"/>
+        </w:rPr>
+        <w:instrText xml:space="preserve"> STYLEREF 1 \s </w:instrText>
+      </w:r>
+      <w:r>
+        <w:rPr>
+          <w:i w:val="0"/>
+          <w:iCs w:val="0"/>
+          <w:color w:val="auto"/>
+          <w:sz w:val="24"/>
+          <w:szCs w:val="24"/>
+        </w:rPr>
+        <w:fldChar w:fldCharType="separate"/>
+      </w:r>
+      <w:r>
+        <w:rPr>
+          <w:i w:val="0"/>
+          <w:iCs w:val="0"/>
+          <w:noProof/>
+          <w:color w:val="auto"/>
+          <w:sz w:val="24"/>
+          <w:szCs w:val="24"/>
+        </w:rPr>
+        <w:t>2</w:t>
+      </w:r>
+      <w:r>
+        <w:rPr>
+          <w:i w:val="0"/>
+          <w:iCs w:val="0"/>
+          <w:color w:val="auto"/>
+          <w:sz w:val="24"/>
+          <w:szCs w:val="24"/>
+        </w:rPr>
+        <w:fldChar w:fldCharType="end"/>
+      </w:r>
+      <w:r>
+        <w:rPr>
+          <w:i w:val="0"/>
+          <w:iCs w:val="0"/>
+          <w:color w:val="auto"/>
+          <w:sz w:val="24"/>
+          <w:szCs w:val="24"/>
+        </w:rPr>
+        <w:t>.</w:t>
+      </w:r>
+      <w:r>
+        <w:rPr>
+          <w:i w:val="0"/>
+          <w:iCs w:val="0"/>
+          <w:color w:val="auto"/>
+          <w:sz w:val="24"/>
+          <w:szCs w:val="24"/>
+        </w:rPr>
+        <w:fldChar w:fldCharType="begin"/>
+      </w:r>
+      <w:r>
+        <w:rPr>
+          <w:i w:val="0"/>
+          <w:iCs w:val="0"/>
+          <w:color w:val="auto"/>
+          <w:sz w:val="24"/>
+          <w:szCs w:val="24"/>
+        </w:rPr>
+        <w:instrText xml:space="preserve"> SEQ Figure \* ARABIC \s 1 </w:instrText>
+      </w:r>
+      <w:r>
+        <w:rPr>
+          <w:i w:val="0"/>
+          <w:iCs w:val="0"/>
+          <w:color w:val="auto"/>
+          <w:sz w:val="24"/>
+          <w:szCs w:val="24"/>
+        </w:rPr>
+        <w:fldChar w:fldCharType="separate"/>
+      </w:r>
+      <w:r>
+        <w:rPr>
+          <w:i w:val="0"/>
+          <w:iCs w:val="0"/>
+          <w:noProof/>
+          <w:color w:val="auto"/>
+          <w:sz w:val="24"/>
+          <w:szCs w:val="24"/>
+        </w:rPr>
+        <w:t>1</w:t>
+      </w:r>
+      <w:r>
+        <w:rPr>
+          <w:i w:val="0"/>
+          <w:iCs w:val="0"/>
+          <w:color w:val="auto"/>
+          <w:sz w:val="24"/>
+          <w:szCs w:val="24"/>
+        </w:rPr>
+        <w:fldChar w:fldCharType="end"/>
+      </w:r>
+      <w:r>
+        <w:rPr>
+          <w:i w:val="0"/>
+          <w:iCs w:val="0"/>
+          <w:color w:val="auto"/>
+          <w:sz w:val="24"/>
+          <w:szCs w:val="24"/>
+        </w:rPr>
+        <w:t xml:space="preserve">: </w:t>
+      </w:r>
+      <w:r>
+        <w:rPr>
+          <w:i w:val="0"/>
+          <w:iCs w:val="0"/>
+          <w:color w:val="auto"/>
+          <w:sz w:val="24"/>
+          <w:szCs w:val="24"/>
+        </w:rPr>
+        <w:t>Healthcare Staff Functions</w:t>
+      </w:r>
+      <w:r>
+        <w:rPr>
+          <w:i w:val="0"/>
+          <w:iCs w:val="0"/>
+          <w:color w:val="auto"/>
+          <w:sz w:val="24"/>
+          <w:szCs w:val="24"/>
+        </w:rPr>
+        <w:t xml:space="preserve"> Diagram</w:t>
+      </w:r>
+    </w:p>
+    <w:p/>
+    <w:p/>
+    <w:p>
+      <w:pPr>
+        <w:keepNext/>
+        <w:jc w:val="center"/>
+      </w:pPr>
+      <w:r>
+        <w:rPr>
+          <w:noProof/>
+        </w:rPr>
+        <w:lastRenderedPageBreak/>
+        <w:drawing>
+          <wp:inline distT="0" distB="0" distL="0" distR="0" wp14:anchorId="5F0E707F" wp14:editId="694DAECB">
+            <wp:extent cx="2809875" cy="2496701"/>
+            <wp:effectExtent l="0" t="0" r="0" b="0"/>
+            <wp:docPr id="51" name="Picture 51"/>
+            <wp:cNvGraphicFramePr>
+              <a:graphicFrameLocks xmlns:a="http://schemas.openxmlformats.org/drawingml/2006/main" noChangeAspect="1"/>
+            </wp:cNvGraphicFramePr>
+            <a:graphic xmlns:a="http://schemas.openxmlformats.org/drawingml/2006/main">
+              <a:graphicData uri="http://schemas.openxmlformats.org/drawingml/2006/picture">
+                <pic:pic xmlns:pic="http://schemas.openxmlformats.org/drawingml/2006/picture">
+                  <pic:nvPicPr>
+                    <pic:cNvPr id="51" name="Picture 51"/>
+                    <pic:cNvPicPr/>
+                  </pic:nvPicPr>
+                  <pic:blipFill>
+                    <a:blip r:embed="rId15"/>
+                    <a:stretch>
+                      <a:fillRect/>
+                    </a:stretch>
+                  </pic:blipFill>
+                  <pic:spPr>
+                    <a:xfrm>
+                      <a:off x="0" y="0"/>
+                      <a:ext cx="2822965" cy="2508332"/>
+                    </a:xfrm>
+                    <a:prstGeom prst="rect">
+                      <a:avLst/>
+                    </a:prstGeom>
+                  </pic:spPr>
+                </pic:pic>
+              </a:graphicData>
+            </a:graphic>
+          </wp:inline>
+        </w:drawing>
+      </w:r>
+    </w:p>
+    <w:p>
+      <w:pPr>
+        <w:pStyle w:val="Caption"/>
+        <w:jc w:val="center"/>
+        <w:rPr>
+          <w:i w:val="0"/>
+          <w:iCs w:val="0"/>
+          <w:color w:val="auto"/>
+          <w:sz w:val="24"/>
+          <w:szCs w:val="24"/>
+        </w:rPr>
+      </w:pPr>
+      <w:r>
+        <w:rPr>
+          <w:i w:val="0"/>
+          <w:iCs w:val="0"/>
+          <w:color w:val="auto"/>
+          <w:sz w:val="24"/>
+          <w:szCs w:val="24"/>
+        </w:rPr>
+        <w:t xml:space="preserve">Figure </w:t>
+      </w:r>
+      <w:r>
+        <w:rPr>
+          <w:i w:val="0"/>
+          <w:iCs w:val="0"/>
+          <w:color w:val="auto"/>
+          <w:sz w:val="24"/>
+          <w:szCs w:val="24"/>
+        </w:rPr>
+        <w:fldChar w:fldCharType="begin"/>
+      </w:r>
+      <w:r>
+        <w:rPr>
+          <w:i w:val="0"/>
+          <w:iCs w:val="0"/>
+          <w:color w:val="auto"/>
+          <w:sz w:val="24"/>
+          <w:szCs w:val="24"/>
+        </w:rPr>
+        <w:instrText xml:space="preserve"> STYLEREF 1 \s </w:instrText>
+      </w:r>
+      <w:r>
+        <w:rPr>
+          <w:i w:val="0"/>
+          <w:iCs w:val="0"/>
+          <w:color w:val="auto"/>
+          <w:sz w:val="24"/>
+          <w:szCs w:val="24"/>
+        </w:rPr>
+        <w:fldChar w:fldCharType="separate"/>
+      </w:r>
+      <w:r>
+        <w:rPr>
+          <w:i w:val="0"/>
+          <w:iCs w:val="0"/>
+          <w:noProof/>
+          <w:color w:val="auto"/>
+          <w:sz w:val="24"/>
+          <w:szCs w:val="24"/>
+        </w:rPr>
+        <w:t>2</w:t>
+      </w:r>
+      <w:r>
+        <w:rPr>
+          <w:i w:val="0"/>
+          <w:iCs w:val="0"/>
+          <w:color w:val="auto"/>
+          <w:sz w:val="24"/>
+          <w:szCs w:val="24"/>
+        </w:rPr>
+        <w:fldChar w:fldCharType="end"/>
+      </w:r>
+      <w:r>
+        <w:rPr>
+          <w:i w:val="0"/>
+          <w:iCs w:val="0"/>
+          <w:color w:val="auto"/>
+          <w:sz w:val="24"/>
+          <w:szCs w:val="24"/>
+        </w:rPr>
+        <w:t>.</w:t>
+      </w:r>
+      <w:r>
+        <w:rPr>
+          <w:i w:val="0"/>
+          <w:iCs w:val="0"/>
+          <w:color w:val="auto"/>
+          <w:sz w:val="24"/>
+          <w:szCs w:val="24"/>
+        </w:rPr>
+        <w:fldChar w:fldCharType="begin"/>
+      </w:r>
+      <w:r>
+        <w:rPr>
+          <w:i w:val="0"/>
+          <w:iCs w:val="0"/>
+          <w:color w:val="auto"/>
+          <w:sz w:val="24"/>
+          <w:szCs w:val="24"/>
+        </w:rPr>
+        <w:instrText xml:space="preserve"> SEQ Figure \* ARABIC \s 1 </w:instrText>
+      </w:r>
+      <w:r>
+        <w:rPr>
+          <w:i w:val="0"/>
+          <w:iCs w:val="0"/>
+          <w:color w:val="auto"/>
+          <w:sz w:val="24"/>
+          <w:szCs w:val="24"/>
+        </w:rPr>
+        <w:fldChar w:fldCharType="separate"/>
+      </w:r>
+      <w:r>
+        <w:rPr>
+          <w:i w:val="0"/>
+          <w:iCs w:val="0"/>
+          <w:noProof/>
+          <w:color w:val="auto"/>
+          <w:sz w:val="24"/>
+          <w:szCs w:val="24"/>
+        </w:rPr>
+        <w:t>2</w:t>
+      </w:r>
+      <w:r>
+        <w:rPr>
+          <w:i w:val="0"/>
+          <w:iCs w:val="0"/>
+          <w:color w:val="auto"/>
+          <w:sz w:val="24"/>
+          <w:szCs w:val="24"/>
+        </w:rPr>
+        <w:fldChar w:fldCharType="end"/>
+      </w:r>
+      <w:r>
+        <w:rPr>
+          <w:i w:val="0"/>
+          <w:iCs w:val="0"/>
+          <w:color w:val="auto"/>
+          <w:sz w:val="24"/>
+          <w:szCs w:val="24"/>
+        </w:rPr>
+        <w:t xml:space="preserve">: </w:t>
+      </w:r>
+      <w:r>
+        <w:rPr>
+          <w:i w:val="0"/>
+          <w:iCs w:val="0"/>
+          <w:color w:val="auto"/>
+          <w:sz w:val="24"/>
+          <w:szCs w:val="24"/>
+        </w:rPr>
+        <w:t>System Manager Functions</w:t>
+      </w:r>
+      <w:r>
+        <w:rPr>
+          <w:i w:val="0"/>
+          <w:iCs w:val="0"/>
+          <w:color w:val="auto"/>
+          <w:sz w:val="24"/>
+          <w:szCs w:val="24"/>
+        </w:rPr>
+        <w:t xml:space="preserve"> Diagram</w:t>
+      </w:r>
+    </w:p>
+    <w:p/>
+    <w:p/>
+    <w:p/>
+    <w:p>
+      <w:pPr>
+        <w:keepNext/>
+        <w:jc w:val="center"/>
+      </w:pPr>
+      <w:r>
+        <w:rPr>
+          <w:noProof/>
+        </w:rPr>
+        <w:drawing>
+          <wp:inline distT="0" distB="0" distL="0" distR="0" wp14:anchorId="71EDD928" wp14:editId="6510A7B3">
+            <wp:extent cx="2762185" cy="1147087"/>
+            <wp:effectExtent l="0" t="0" r="635" b="0"/>
+            <wp:docPr id="52" name="Picture 52"/>
+            <wp:cNvGraphicFramePr>
+              <a:graphicFrameLocks xmlns:a="http://schemas.openxmlformats.org/drawingml/2006/main" noChangeAspect="1"/>
+            </wp:cNvGraphicFramePr>
+            <a:graphic xmlns:a="http://schemas.openxmlformats.org/drawingml/2006/main">
+              <a:graphicData uri="http://schemas.openxmlformats.org/drawingml/2006/picture">
+                <pic:pic xmlns:pic="http://schemas.openxmlformats.org/drawingml/2006/picture">
+                  <pic:nvPicPr>
+                    <pic:cNvPr id="52" name="Picture 52"/>
+                    <pic:cNvPicPr/>
+                  </pic:nvPicPr>
+                  <pic:blipFill>
+                    <a:blip r:embed="rId16"/>
+                    <a:stretch>
+                      <a:fillRect/>
+                    </a:stretch>
+                  </pic:blipFill>
+                  <pic:spPr>
+                    <a:xfrm>
+                      <a:off x="0" y="0"/>
+                      <a:ext cx="2833277" cy="1176610"/>
+                    </a:xfrm>
+                    <a:prstGeom prst="rect">
+                      <a:avLst/>
+                    </a:prstGeom>
+                  </pic:spPr>
+                </pic:pic>
+              </a:graphicData>
+            </a:graphic>
+          </wp:inline>
+        </w:drawing>
+      </w:r>
+    </w:p>
+    <w:p>
+      <w:pPr>
+        <w:pStyle w:val="Caption"/>
+        <w:jc w:val="center"/>
+        <w:rPr>
+          <w:i w:val="0"/>
+          <w:iCs w:val="0"/>
+          <w:color w:val="auto"/>
+          <w:sz w:val="24"/>
+          <w:szCs w:val="24"/>
+        </w:rPr>
+      </w:pPr>
+      <w:r>
+        <w:rPr>
+          <w:i w:val="0"/>
+          <w:iCs w:val="0"/>
+          <w:color w:val="auto"/>
+          <w:sz w:val="24"/>
+          <w:szCs w:val="24"/>
+        </w:rPr>
+        <w:t xml:space="preserve">Figure </w:t>
+      </w:r>
+      <w:r>
+        <w:rPr>
+          <w:i w:val="0"/>
+          <w:iCs w:val="0"/>
+          <w:color w:val="auto"/>
+          <w:sz w:val="24"/>
+          <w:szCs w:val="24"/>
+        </w:rPr>
+        <w:fldChar w:fldCharType="begin"/>
+      </w:r>
+      <w:r>
+        <w:rPr>
+          <w:i w:val="0"/>
+          <w:iCs w:val="0"/>
+          <w:color w:val="auto"/>
+          <w:sz w:val="24"/>
+          <w:szCs w:val="24"/>
+        </w:rPr>
+        <w:instrText xml:space="preserve"> STYLEREF 1 \s </w:instrText>
+      </w:r>
+      <w:r>
+        <w:rPr>
+          <w:i w:val="0"/>
+          <w:iCs w:val="0"/>
+          <w:color w:val="auto"/>
+          <w:sz w:val="24"/>
+          <w:szCs w:val="24"/>
+        </w:rPr>
+        <w:fldChar w:fldCharType="separate"/>
+      </w:r>
+      <w:r>
+        <w:rPr>
+          <w:i w:val="0"/>
+          <w:iCs w:val="0"/>
+          <w:noProof/>
+          <w:color w:val="auto"/>
+          <w:sz w:val="24"/>
+          <w:szCs w:val="24"/>
+        </w:rPr>
+        <w:t>2</w:t>
+      </w:r>
+      <w:r>
+        <w:rPr>
+          <w:i w:val="0"/>
+          <w:iCs w:val="0"/>
+          <w:color w:val="auto"/>
+          <w:sz w:val="24"/>
+          <w:szCs w:val="24"/>
+        </w:rPr>
+        <w:fldChar w:fldCharType="end"/>
+      </w:r>
+      <w:r>
+        <w:rPr>
+          <w:i w:val="0"/>
+          <w:iCs w:val="0"/>
+          <w:color w:val="auto"/>
+          <w:sz w:val="24"/>
+          <w:szCs w:val="24"/>
+        </w:rPr>
+        <w:t>.</w:t>
+      </w:r>
+      <w:r>
+        <w:rPr>
+          <w:i w:val="0"/>
+          <w:iCs w:val="0"/>
+          <w:color w:val="auto"/>
+          <w:sz w:val="24"/>
+          <w:szCs w:val="24"/>
+        </w:rPr>
+        <w:fldChar w:fldCharType="begin"/>
+      </w:r>
+      <w:r>
+        <w:rPr>
+          <w:i w:val="0"/>
+          <w:iCs w:val="0"/>
+          <w:color w:val="auto"/>
+          <w:sz w:val="24"/>
+          <w:szCs w:val="24"/>
+        </w:rPr>
+        <w:instrText xml:space="preserve"> SEQ Figure \* ARABIC \s 1 </w:instrText>
+      </w:r>
+      <w:r>
+        <w:rPr>
+          <w:i w:val="0"/>
+          <w:iCs w:val="0"/>
+          <w:color w:val="auto"/>
+          <w:sz w:val="24"/>
+          <w:szCs w:val="24"/>
+        </w:rPr>
+        <w:fldChar w:fldCharType="separate"/>
+      </w:r>
+      <w:r>
+        <w:rPr>
+          <w:i w:val="0"/>
+          <w:iCs w:val="0"/>
+          <w:noProof/>
+          <w:color w:val="auto"/>
+          <w:sz w:val="24"/>
+          <w:szCs w:val="24"/>
+        </w:rPr>
+        <w:t>3</w:t>
+      </w:r>
+      <w:r>
+        <w:rPr>
+          <w:i w:val="0"/>
+          <w:iCs w:val="0"/>
+          <w:color w:val="auto"/>
+          <w:sz w:val="24"/>
+          <w:szCs w:val="24"/>
+        </w:rPr>
+        <w:fldChar w:fldCharType="end"/>
+      </w:r>
+      <w:r>
+        <w:rPr>
+          <w:i w:val="0"/>
+          <w:iCs w:val="0"/>
+          <w:color w:val="auto"/>
+          <w:sz w:val="24"/>
+          <w:szCs w:val="24"/>
+        </w:rPr>
+        <w:t xml:space="preserve">: </w:t>
+      </w:r>
+      <w:r>
+        <w:rPr>
+          <w:i w:val="0"/>
+          <w:iCs w:val="0"/>
+          <w:color w:val="auto"/>
+          <w:sz w:val="24"/>
+          <w:szCs w:val="24"/>
+        </w:rPr>
+        <w:t>Patient Functions</w:t>
+      </w:r>
+      <w:r>
+        <w:rPr>
+          <w:i w:val="0"/>
+          <w:iCs w:val="0"/>
+          <w:color w:val="auto"/>
+          <w:sz w:val="24"/>
+          <w:szCs w:val="24"/>
+        </w:rPr>
+        <w:t xml:space="preserve"> Diagram</w:t>
+      </w:r>
+    </w:p>
+    <w:p/>
+    <w:p>
+      <w:pPr>
+        <w:rPr>
           <w:rFonts w:ascii="Times" w:eastAsia="Times New Roman" w:hAnsi="Times"/>
           <w:b/>
           <w:sz w:val="28"/>
@@ -3816,7 +4494,7 @@
       <w:pPr>
         <w:pStyle w:val="Heading2"/>
       </w:pPr>
-      <w:bookmarkStart w:id="29" w:name="_Toc55225683"/>
+      <w:bookmarkStart w:id="29" w:name="_Toc55234004"/>
       <w:r>
         <w:lastRenderedPageBreak/>
         <w:t>System Architecture</w:t>
@@ -4049,7 +4727,7 @@
                     <pic:cNvPicPr/>
                   </pic:nvPicPr>
                   <pic:blipFill>
-                    <a:blip r:embed="rId14"/>
+                    <a:blip r:embed="rId17"/>
                     <a:stretch>
                       <a:fillRect/>
                     </a:stretch>
@@ -4192,7 +4870,7 @@
           <w:sz w:val="24"/>
           <w:szCs w:val="24"/>
         </w:rPr>
-        <w:t>1</w:t>
+        <w:t>4</w:t>
       </w:r>
       <w:r>
         <w:rPr>
@@ -4235,7 +4913,7 @@
       <w:pPr>
         <w:pStyle w:val="Heading2"/>
       </w:pPr>
-      <w:bookmarkStart w:id="31" w:name="_Toc55225684"/>
+      <w:bookmarkStart w:id="31" w:name="_Toc55234005"/>
       <w:r>
         <w:lastRenderedPageBreak/>
         <w:t>Operating Environment</w:t>
@@ -4423,7 +5101,7 @@
       <w:pPr>
         <w:pStyle w:val="Heading1"/>
       </w:pPr>
-      <w:bookmarkStart w:id="33" w:name="_Toc55225685"/>
+      <w:bookmarkStart w:id="33" w:name="_Toc55234006"/>
       <w:r>
         <w:lastRenderedPageBreak/>
         <w:t>Physical and Deployment Diagrams</w:t>
@@ -4434,7 +5112,7 @@
       <w:pPr>
         <w:pStyle w:val="Heading2"/>
       </w:pPr>
-      <w:bookmarkStart w:id="34" w:name="_Toc55225686"/>
+      <w:bookmarkStart w:id="34" w:name="_Toc55234007"/>
       <w:r>
         <w:t>Database Deployment Diagram</w:t>
       </w:r>
@@ -4496,7 +5174,7 @@
                     <pic:cNvPicPr/>
                   </pic:nvPicPr>
                   <pic:blipFill>
-                    <a:blip r:embed="rId15"/>
+                    <a:blip r:embed="rId18"/>
                     <a:stretch>
                       <a:fillRect/>
                     </a:stretch>
@@ -4700,7 +5378,7 @@
       <w:pPr>
         <w:pStyle w:val="Heading2"/>
       </w:pPr>
-      <w:bookmarkStart w:id="35" w:name="_Toc55225687"/>
+      <w:bookmarkStart w:id="35" w:name="_Toc55234008"/>
       <w:r>
         <w:lastRenderedPageBreak/>
         <w:t>User Interfaces</w:t>
@@ -4912,7 +5590,7 @@
                     <pic:cNvPicPr/>
                   </pic:nvPicPr>
                   <pic:blipFill>
-                    <a:blip r:embed="rId16">
+                    <a:blip r:embed="rId19">
                       <a:extLst>
                         <a:ext uri="{28A0092B-C50C-407E-A947-70E740481C1C}">
                           <a14:useLocalDpi xmlns:a14="http://schemas.microsoft.com/office/drawing/2010/main" val="0"/>
@@ -5140,7 +5818,7 @@
                     <pic:cNvPicPr/>
                   </pic:nvPicPr>
                   <pic:blipFill>
-                    <a:blip r:embed="rId17">
+                    <a:blip r:embed="rId20">
                       <a:extLst>
                         <a:ext uri="{28A0092B-C50C-407E-A947-70E740481C1C}">
                           <a14:useLocalDpi xmlns:a14="http://schemas.microsoft.com/office/drawing/2010/main" val="0"/>
@@ -5234,7 +5912,7 @@
                     <pic:cNvPicPr/>
                   </pic:nvPicPr>
                   <pic:blipFill>
-                    <a:blip r:embed="rId18">
+                    <a:blip r:embed="rId21">
                       <a:extLst>
                         <a:ext uri="{28A0092B-C50C-407E-A947-70E740481C1C}">
                           <a14:useLocalDpi xmlns:a14="http://schemas.microsoft.com/office/drawing/2010/main" val="0"/>
@@ -5334,7 +6012,7 @@
                     <pic:cNvPicPr/>
                   </pic:nvPicPr>
                   <pic:blipFill>
-                    <a:blip r:embed="rId19">
+                    <a:blip r:embed="rId22">
                       <a:extLst>
                         <a:ext uri="{28A0092B-C50C-407E-A947-70E740481C1C}">
                           <a14:useLocalDpi xmlns:a14="http://schemas.microsoft.com/office/drawing/2010/main" val="0"/>
@@ -5462,7 +6140,7 @@
                     <pic:cNvPicPr/>
                   </pic:nvPicPr>
                   <pic:blipFill>
-                    <a:blip r:embed="rId20">
+                    <a:blip r:embed="rId23">
                       <a:extLst>
                         <a:ext uri="{28A0092B-C50C-407E-A947-70E740481C1C}">
                           <a14:useLocalDpi xmlns:a14="http://schemas.microsoft.com/office/drawing/2010/main" val="0"/>
@@ -5650,7 +6328,7 @@
                     <pic:cNvPicPr/>
                   </pic:nvPicPr>
                   <pic:blipFill>
-                    <a:blip r:embed="rId21">
+                    <a:blip r:embed="rId24">
                       <a:extLst>
                         <a:ext uri="{28A0092B-C50C-407E-A947-70E740481C1C}">
                           <a14:useLocalDpi xmlns:a14="http://schemas.microsoft.com/office/drawing/2010/main" val="0"/>
@@ -5719,7 +6397,7 @@
         </w:rPr>
       </w:pPr>
       <w:bookmarkStart w:id="36" w:name="_Toc439994684"/>
-      <w:bookmarkStart w:id="37" w:name="_Toc55225688"/>
+      <w:bookmarkStart w:id="37" w:name="_Toc55234009"/>
       <w:r>
         <w:rPr>
           <w:rFonts w:ascii="Times New Roman" w:hAnsi="Times New Roman"/>
@@ -5885,7 +6563,7 @@
                     </pic:cNvPicPr>
                   </pic:nvPicPr>
                   <pic:blipFill>
-                    <a:blip r:embed="rId22" cstate="print">
+                    <a:blip r:embed="rId25" cstate="print">
                       <a:extLst>
                         <a:ext uri="{28A0092B-C50C-407E-A947-70E740481C1C}">
                           <a14:useLocalDpi xmlns:a14="http://schemas.microsoft.com/office/drawing/2010/main" val="0"/>
@@ -5984,7 +6662,7 @@
         </w:rPr>
       </w:pPr>
       <w:bookmarkStart w:id="38" w:name="_Toc439994685"/>
-      <w:bookmarkStart w:id="39" w:name="_Toc55225689"/>
+      <w:bookmarkStart w:id="39" w:name="_Toc55234010"/>
       <w:r>
         <w:rPr>
           <w:rFonts w:ascii="Times New Roman" w:hAnsi="Times New Roman"/>
@@ -6097,7 +6775,7 @@
         </w:rPr>
       </w:pPr>
       <w:bookmarkStart w:id="40" w:name="_Toc439994686"/>
-      <w:bookmarkStart w:id="41" w:name="_Toc55225690"/>
+      <w:bookmarkStart w:id="41" w:name="_Toc55234011"/>
       <w:r>
         <w:rPr>
           <w:rFonts w:ascii="Times New Roman" w:hAnsi="Times New Roman"/>
@@ -6314,7 +6992,7 @@
         </w:rPr>
       </w:pPr>
       <w:bookmarkStart w:id="42" w:name="page7"/>
-      <w:bookmarkStart w:id="43" w:name="_Toc55225691"/>
+      <w:bookmarkStart w:id="43" w:name="_Toc55234012"/>
       <w:bookmarkEnd w:id="42"/>
       <w:r>
         <w:rPr>
@@ -6356,7 +7034,7 @@
           <w:rFonts w:ascii="Times New Roman" w:hAnsi="Times New Roman"/>
         </w:rPr>
       </w:pPr>
-      <w:bookmarkStart w:id="44" w:name="_Toc55225692"/>
+      <w:bookmarkStart w:id="44" w:name="_Toc55234013"/>
       <w:r>
         <w:rPr>
           <w:rFonts w:ascii="Times New Roman" w:hAnsi="Times New Roman"/>
@@ -6400,7 +7078,7 @@
                     <pic:cNvPicPr/>
                   </pic:nvPicPr>
                   <pic:blipFill>
-                    <a:blip r:embed="rId23"/>
+                    <a:blip r:embed="rId26"/>
                     <a:stretch>
                       <a:fillRect/>
                     </a:stretch>
@@ -6583,7 +7261,7 @@
           <w:rFonts w:ascii="Times New Roman" w:hAnsi="Times New Roman"/>
         </w:rPr>
       </w:pPr>
-      <w:bookmarkStart w:id="45" w:name="_Toc55225693"/>
+      <w:bookmarkStart w:id="45" w:name="_Toc55234014"/>
       <w:r>
         <w:rPr>
           <w:rFonts w:ascii="Times New Roman" w:hAnsi="Times New Roman"/>
@@ -6624,7 +7302,7 @@
                     <pic:cNvPicPr/>
                   </pic:nvPicPr>
                   <pic:blipFill>
-                    <a:blip r:embed="rId24"/>
+                    <a:blip r:embed="rId27"/>
                     <a:stretch>
                       <a:fillRect/>
                     </a:stretch>
@@ -6797,7 +7475,7 @@
           <w:rFonts w:ascii="Times New Roman" w:hAnsi="Times New Roman"/>
         </w:rPr>
       </w:pPr>
-      <w:bookmarkStart w:id="46" w:name="_Toc55225694"/>
+      <w:bookmarkStart w:id="46" w:name="_Toc55234015"/>
       <w:r>
         <w:rPr>
           <w:rFonts w:ascii="Times New Roman" w:hAnsi="Times New Roman"/>
@@ -6932,7 +7610,7 @@
                     </pic:cNvPicPr>
                   </pic:nvPicPr>
                   <pic:blipFill>
-                    <a:blip r:embed="rId25"/>
+                    <a:blip r:embed="rId28"/>
                     <a:stretch>
                       <a:fillRect/>
                     </a:stretch>
@@ -7236,7 +7914,7 @@
                     </pic:cNvPicPr>
                   </pic:nvPicPr>
                   <pic:blipFill>
-                    <a:blip r:embed="rId26"/>
+                    <a:blip r:embed="rId29"/>
                     <a:stretch>
                       <a:fillRect/>
                     </a:stretch>
@@ -7521,7 +8199,7 @@
                     </pic:cNvPicPr>
                   </pic:nvPicPr>
                   <pic:blipFill>
-                    <a:blip r:embed="rId27"/>
+                    <a:blip r:embed="rId30"/>
                     <a:stretch>
                       <a:fillRect/>
                     </a:stretch>
@@ -7828,7 +8506,7 @@
                     </pic:cNvPicPr>
                   </pic:nvPicPr>
                   <pic:blipFill>
-                    <a:blip r:embed="rId28"/>
+                    <a:blip r:embed="rId31"/>
                     <a:stretch>
                       <a:fillRect/>
                     </a:stretch>
@@ -8117,7 +8795,7 @@
                     </pic:cNvPicPr>
                   </pic:nvPicPr>
                   <pic:blipFill>
-                    <a:blip r:embed="rId29"/>
+                    <a:blip r:embed="rId32"/>
                     <a:stretch>
                       <a:fillRect/>
                     </a:stretch>
@@ -8397,7 +9075,7 @@
                     </pic:cNvPicPr>
                   </pic:nvPicPr>
                   <pic:blipFill>
-                    <a:blip r:embed="rId30"/>
+                    <a:blip r:embed="rId33"/>
                     <a:stretch>
                       <a:fillRect/>
                     </a:stretch>
@@ -8676,7 +9354,7 @@
                     </pic:cNvPicPr>
                   </pic:nvPicPr>
                   <pic:blipFill>
-                    <a:blip r:embed="rId31"/>
+                    <a:blip r:embed="rId34"/>
                     <a:stretch>
                       <a:fillRect/>
                     </a:stretch>
@@ -8956,7 +9634,7 @@
                     </pic:cNvPicPr>
                   </pic:nvPicPr>
                   <pic:blipFill>
-                    <a:blip r:embed="rId32"/>
+                    <a:blip r:embed="rId35"/>
                     <a:stretch>
                       <a:fillRect/>
                     </a:stretch>
@@ -9236,7 +9914,7 @@
                     </pic:cNvPicPr>
                   </pic:nvPicPr>
                   <pic:blipFill>
-                    <a:blip r:embed="rId33"/>
+                    <a:blip r:embed="rId36"/>
                     <a:stretch>
                       <a:fillRect/>
                     </a:stretch>
@@ -9503,7 +10181,7 @@
                     </pic:cNvPicPr>
                   </pic:nvPicPr>
                   <pic:blipFill>
-                    <a:blip r:embed="rId34"/>
+                    <a:blip r:embed="rId37"/>
                     <a:stretch>
                       <a:fillRect/>
                     </a:stretch>
@@ -9769,7 +10447,7 @@
                     </pic:cNvPicPr>
                   </pic:nvPicPr>
                   <pic:blipFill>
-                    <a:blip r:embed="rId35"/>
+                    <a:blip r:embed="rId38"/>
                     <a:stretch>
                       <a:fillRect/>
                     </a:stretch>
@@ -10036,7 +10714,7 @@
                     </pic:cNvPicPr>
                   </pic:nvPicPr>
                   <pic:blipFill>
-                    <a:blip r:embed="rId36"/>
+                    <a:blip r:embed="rId39"/>
                     <a:stretch>
                       <a:fillRect/>
                     </a:stretch>
@@ -10302,7 +10980,7 @@
                     </pic:cNvPicPr>
                   </pic:nvPicPr>
                   <pic:blipFill>
-                    <a:blip r:embed="rId37"/>
+                    <a:blip r:embed="rId40"/>
                     <a:stretch>
                       <a:fillRect/>
                     </a:stretch>
@@ -10607,7 +11285,7 @@
                     </pic:cNvPicPr>
                   </pic:nvPicPr>
                   <pic:blipFill>
-                    <a:blip r:embed="rId38"/>
+                    <a:blip r:embed="rId41"/>
                     <a:stretch>
                       <a:fillRect/>
                     </a:stretch>
@@ -10873,7 +11551,7 @@
                     </pic:cNvPicPr>
                   </pic:nvPicPr>
                   <pic:blipFill>
-                    <a:blip r:embed="rId39"/>
+                    <a:blip r:embed="rId42"/>
                     <a:stretch>
                       <a:fillRect/>
                     </a:stretch>
@@ -11150,7 +11828,7 @@
                     </pic:cNvPicPr>
                   </pic:nvPicPr>
                   <pic:blipFill>
-                    <a:blip r:embed="rId40"/>
+                    <a:blip r:embed="rId43"/>
                     <a:stretch>
                       <a:fillRect/>
                     </a:stretch>
@@ -11416,7 +12094,7 @@
                     </pic:cNvPicPr>
                   </pic:nvPicPr>
                   <pic:blipFill>
-                    <a:blip r:embed="rId41"/>
+                    <a:blip r:embed="rId44"/>
                     <a:stretch>
                       <a:fillRect/>
                     </a:stretch>
@@ -11683,7 +12361,7 @@
                     </pic:cNvPicPr>
                   </pic:nvPicPr>
                   <pic:blipFill>
-                    <a:blip r:embed="rId42"/>
+                    <a:blip r:embed="rId45"/>
                     <a:stretch>
                       <a:fillRect/>
                     </a:stretch>
@@ -11949,7 +12627,7 @@
                     </pic:cNvPicPr>
                   </pic:nvPicPr>
                   <pic:blipFill>
-                    <a:blip r:embed="rId43"/>
+                    <a:blip r:embed="rId46"/>
                     <a:stretch>
                       <a:fillRect/>
                     </a:stretch>
@@ -12233,7 +12911,7 @@
                     </pic:cNvPicPr>
                   </pic:nvPicPr>
                   <pic:blipFill>
-                    <a:blip r:embed="rId44"/>
+                    <a:blip r:embed="rId47"/>
                     <a:stretch>
                       <a:fillRect/>
                     </a:stretch>
@@ -12499,7 +13177,7 @@
                     </pic:cNvPicPr>
                   </pic:nvPicPr>
                   <pic:blipFill>
-                    <a:blip r:embed="rId45"/>
+                    <a:blip r:embed="rId48"/>
                     <a:stretch>
                       <a:fillRect/>
                     </a:stretch>
@@ -12766,7 +13444,7 @@
                     </pic:cNvPicPr>
                   </pic:nvPicPr>
                   <pic:blipFill>
-                    <a:blip r:embed="rId46"/>
+                    <a:blip r:embed="rId49"/>
                     <a:stretch>
                       <a:fillRect/>
                     </a:stretch>
@@ -13032,7 +13710,7 @@
                     </pic:cNvPicPr>
                   </pic:nvPicPr>
                   <pic:blipFill>
-                    <a:blip r:embed="rId47"/>
+                    <a:blip r:embed="rId50"/>
                     <a:stretch>
                       <a:fillRect/>
                     </a:stretch>
@@ -13305,7 +13983,7 @@
                     </pic:cNvPicPr>
                   </pic:nvPicPr>
                   <pic:blipFill>
-                    <a:blip r:embed="rId48"/>
+                    <a:blip r:embed="rId51"/>
                     <a:stretch>
                       <a:fillRect/>
                     </a:stretch>
@@ -13577,7 +14255,7 @@
                     </pic:cNvPicPr>
                   </pic:nvPicPr>
                   <pic:blipFill>
-                    <a:blip r:embed="rId49"/>
+                    <a:blip r:embed="rId52"/>
                     <a:stretch>
                       <a:fillRect/>
                     </a:stretch>
@@ -13882,7 +14560,7 @@
                     </pic:cNvPicPr>
                   </pic:nvPicPr>
                   <pic:blipFill>
-                    <a:blip r:embed="rId50"/>
+                    <a:blip r:embed="rId53"/>
                     <a:stretch>
                       <a:fillRect/>
                     </a:stretch>
@@ -14218,7 +14896,7 @@
                     </pic:cNvPicPr>
                   </pic:nvPicPr>
                   <pic:blipFill>
-                    <a:blip r:embed="rId51"/>
+                    <a:blip r:embed="rId54"/>
                     <a:stretch>
                       <a:fillRect/>
                     </a:stretch>
@@ -14509,7 +15187,7 @@
                     </pic:cNvPicPr>
                   </pic:nvPicPr>
                   <pic:blipFill>
-                    <a:blip r:embed="rId52"/>
+                    <a:blip r:embed="rId55"/>
                     <a:stretch>
                       <a:fillRect/>
                     </a:stretch>
@@ -14777,7 +15455,7 @@
                     </pic:cNvPicPr>
                   </pic:nvPicPr>
                   <pic:blipFill>
-                    <a:blip r:embed="rId53"/>
+                    <a:blip r:embed="rId56"/>
                     <a:stretch>
                       <a:fillRect/>
                     </a:stretch>
@@ -15046,7 +15724,7 @@
                     </pic:cNvPicPr>
                   </pic:nvPicPr>
                   <pic:blipFill>
-                    <a:blip r:embed="rId54"/>
+                    <a:blip r:embed="rId57"/>
                     <a:stretch>
                       <a:fillRect/>
                     </a:stretch>
@@ -15308,7 +15986,7 @@
                     </pic:cNvPicPr>
                   </pic:nvPicPr>
                   <pic:blipFill>
-                    <a:blip r:embed="rId55"/>
+                    <a:blip r:embed="rId58"/>
                     <a:stretch>
                       <a:fillRect/>
                     </a:stretch>
@@ -15577,7 +16255,7 @@
                     </pic:cNvPicPr>
                   </pic:nvPicPr>
                   <pic:blipFill>
-                    <a:blip r:embed="rId56"/>
+                    <a:blip r:embed="rId59"/>
                     <a:stretch>
                       <a:fillRect/>
                     </a:stretch>
@@ -15845,7 +16523,7 @@
                     </pic:cNvPicPr>
                   </pic:nvPicPr>
                   <pic:blipFill>
-                    <a:blip r:embed="rId57"/>
+                    <a:blip r:embed="rId60"/>
                     <a:stretch>
                       <a:fillRect/>
                     </a:stretch>
@@ -16114,7 +16792,7 @@
                     </pic:cNvPicPr>
                   </pic:nvPicPr>
                   <pic:blipFill>
-                    <a:blip r:embed="rId58"/>
+                    <a:blip r:embed="rId61"/>
                     <a:stretch>
                       <a:fillRect/>
                     </a:stretch>
@@ -16402,7 +17080,7 @@
                     </pic:cNvPicPr>
                   </pic:nvPicPr>
                   <pic:blipFill>
-                    <a:blip r:embed="rId59"/>
+                    <a:blip r:embed="rId62"/>
                     <a:stretch>
                       <a:fillRect/>
                     </a:stretch>
@@ -16605,7 +17283,7 @@
           <w:rFonts w:ascii="Times New Roman" w:hAnsi="Times New Roman"/>
         </w:rPr>
       </w:pPr>
-      <w:bookmarkStart w:id="49" w:name="_Toc55225695"/>
+      <w:bookmarkStart w:id="49" w:name="_Toc55234016"/>
       <w:r>
         <w:rPr>
           <w:rFonts w:ascii="Times New Roman" w:hAnsi="Times New Roman"/>
@@ -16622,7 +17300,7 @@
           <w:rFonts w:ascii="Times New Roman" w:hAnsi="Times New Roman"/>
         </w:rPr>
       </w:pPr>
-      <w:bookmarkStart w:id="50" w:name="_Toc55225696"/>
+      <w:bookmarkStart w:id="50" w:name="_Toc55234017"/>
       <w:r>
         <w:rPr>
           <w:rFonts w:ascii="Times New Roman" w:hAnsi="Times New Roman"/>
@@ -16827,7 +17505,7 @@
       <w:pPr>
         <w:pStyle w:val="Heading2"/>
       </w:pPr>
-      <w:bookmarkStart w:id="52" w:name="_Toc55225697"/>
+      <w:bookmarkStart w:id="52" w:name="_Toc55234018"/>
       <w:r>
         <w:t>Breakdown of Cost</w:t>
       </w:r>
@@ -16864,7 +17542,7 @@
                     <pic:cNvPicPr/>
                   </pic:nvPicPr>
                   <pic:blipFill>
-                    <a:blip r:embed="rId60"/>
+                    <a:blip r:embed="rId63"/>
                     <a:stretch>
                       <a:fillRect/>
                     </a:stretch>
@@ -16901,7 +17579,7 @@
         <w:pStyle w:val="TOCEntry"/>
       </w:pPr>
       <w:bookmarkStart w:id="54" w:name="_Toc439994696"/>
-      <w:bookmarkStart w:id="55" w:name="_Toc55225698"/>
+      <w:bookmarkStart w:id="55" w:name="_Toc55234019"/>
       <w:r>
         <w:t>Appendix A: Glossary</w:t>
       </w:r>
@@ -17203,7 +17881,7 @@
       <w:pPr>
         <w:pStyle w:val="TOCEntry"/>
       </w:pPr>
-      <w:bookmarkStart w:id="57" w:name="_Toc55225699"/>
+      <w:bookmarkStart w:id="57" w:name="_Toc55234020"/>
       <w:r>
         <w:t>Appendix B: Analysis Models</w:t>
       </w:r>
@@ -17243,7 +17921,7 @@
                     <pic:cNvPicPr/>
                   </pic:nvPicPr>
                   <pic:blipFill>
-                    <a:blip r:embed="rId23"/>
+                    <a:blip r:embed="rId26"/>
                     <a:stretch>
                       <a:fillRect/>
                     </a:stretch>
@@ -17545,7 +18223,7 @@
         <w:pStyle w:val="TOCEntry"/>
       </w:pPr>
       <w:bookmarkStart w:id="58" w:name="_Toc439994698"/>
-      <w:bookmarkStart w:id="59" w:name="_Toc55225700"/>
+      <w:bookmarkStart w:id="59" w:name="_Toc55234021"/>
       <w:r>
         <w:t>Appendix C: To Be Determined List</w:t>
       </w:r>

</xml_diff>